<commit_message>
absolutně nevím co jsem změnil
</commit_message>
<xml_diff>
--- a/schemata/schema.docx
+++ b/schemata/schema.docx
@@ -72,7 +72,7 @@
           </mc:Choice>
           <mc:Fallback>
             <w:pict>
-              <v:shapetype w14:anchorId="27F1F4FE" id="_x0000_t32" coordsize="21600,21600" o:spt="32" o:oned="t" path="m,l21600,21600e" filled="f">
+              <v:shapetype w14:anchorId="734954EE" id="_x0000_t32" coordsize="21600,21600" o:spt="32" o:oned="t" path="m,l21600,21600e" filled="f">
                 <v:path arrowok="t" fillok="f" o:connecttype="none"/>
                 <o:lock v:ext="edit" shapetype="t"/>
               </v:shapetype>
@@ -364,6 +364,1070 @@
         <mc:AlternateContent>
           <mc:Choice Requires="wps">
             <w:drawing>
+              <wp:anchor distT="0" distB="0" distL="114300" distR="114300" simplePos="0" relativeHeight="251802624" behindDoc="0" locked="0" layoutInCell="1" allowOverlap="1" wp14:anchorId="6A3B752E" wp14:editId="0073B15B">
+                <wp:simplePos x="0" y="0"/>
+                <wp:positionH relativeFrom="column">
+                  <wp:posOffset>3475893</wp:posOffset>
+                </wp:positionH>
+                <wp:positionV relativeFrom="paragraph">
+                  <wp:posOffset>3598643</wp:posOffset>
+                </wp:positionV>
+                <wp:extent cx="1729154" cy="379095"/>
+                <wp:effectExtent l="0" t="0" r="23495" b="20955"/>
+                <wp:wrapNone/>
+                <wp:docPr id="587864861" name="Textové pole 7"/>
+                <wp:cNvGraphicFramePr/>
+                <a:graphic xmlns:a="http://schemas.openxmlformats.org/drawingml/2006/main">
+                  <a:graphicData uri="http://schemas.microsoft.com/office/word/2010/wordprocessingShape">
+                    <wps:wsp>
+                      <wps:cNvSpPr txBox="1"/>
+                      <wps:spPr>
+                        <a:xfrm>
+                          <a:off x="0" y="0"/>
+                          <a:ext cx="1729154" cy="379095"/>
+                        </a:xfrm>
+                        <a:prstGeom prst="rect">
+                          <a:avLst/>
+                        </a:prstGeom>
+                        <a:solidFill>
+                          <a:schemeClr val="lt1"/>
+                        </a:solidFill>
+                        <a:ln w="6350">
+                          <a:solidFill>
+                            <a:prstClr val="black"/>
+                          </a:solidFill>
+                        </a:ln>
+                      </wps:spPr>
+                      <wps:txbx>
+                        <w:txbxContent>
+                          <w:p>
+                            <w:r>
+                              <w:t>Spoluobčané železo</w:t>
+                            </w:r>
+                            <w:r>
+                              <w:t xml:space="preserve"> </w:t>
+                            </w:r>
+                            <w:r>
+                              <w:t>11</w:t>
+                            </w:r>
+                          </w:p>
+                        </w:txbxContent>
+                      </wps:txbx>
+                      <wps:bodyPr rot="0" spcFirstLastPara="0" vertOverflow="overflow" horzOverflow="overflow" vert="horz" wrap="square" lIns="91440" tIns="45720" rIns="91440" bIns="45720" numCol="1" spcCol="0" rtlCol="0" fromWordArt="0" anchor="t" anchorCtr="0" forceAA="0" compatLnSpc="1">
+                        <a:prstTxWarp prst="textNoShape">
+                          <a:avLst/>
+                        </a:prstTxWarp>
+                        <a:noAutofit/>
+                      </wps:bodyPr>
+                    </wps:wsp>
+                  </a:graphicData>
+                </a:graphic>
+                <wp14:sizeRelH relativeFrom="margin">
+                  <wp14:pctWidth>0</wp14:pctWidth>
+                </wp14:sizeRelH>
+                <wp14:sizeRelV relativeFrom="margin">
+                  <wp14:pctHeight>0</wp14:pctHeight>
+                </wp14:sizeRelV>
+              </wp:anchor>
+            </w:drawing>
+          </mc:Choice>
+          <mc:Fallback>
+            <w:pict>
+              <v:shape w14:anchorId="6A3B752E" id="_x0000_s1028" type="#_x0000_t202" style="position:absolute;margin-left:273.7pt;margin-top:283.35pt;width:136.15pt;height:29.85pt;z-index:251802624;visibility:visible;mso-wrap-style:square;mso-width-percent:0;mso-height-percent:0;mso-wrap-distance-left:9pt;mso-wrap-distance-top:0;mso-wrap-distance-right:9pt;mso-wrap-distance-bottom:0;mso-position-horizontal:absolute;mso-position-horizontal-relative:text;mso-position-vertical:absolute;mso-position-vertical-relative:text;mso-width-percent:0;mso-height-percent:0;mso-width-relative:margin;mso-height-relative:margin;v-text-anchor:top" o:gfxdata="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" fillcolor="white [3201]" strokeweight=".5pt">
+                <v:textbox>
+                  <w:txbxContent>
+                    <w:p>
+                      <w:r>
+                        <w:t>Spoluobčané železo</w:t>
+                      </w:r>
+                      <w:r>
+                        <w:t xml:space="preserve"> </w:t>
+                      </w:r>
+                      <w:r>
+                        <w:t>11</w:t>
+                      </w:r>
+                    </w:p>
+                  </w:txbxContent>
+                </v:textbox>
+              </v:shape>
+            </w:pict>
+          </mc:Fallback>
+        </mc:AlternateContent>
+      </w:r>
+      <w:r>
+        <w:rPr>
+          <w:noProof/>
+        </w:rPr>
+        <mc:AlternateContent>
+          <mc:Choice Requires="wps">
+            <w:drawing>
+              <wp:anchor distT="0" distB="0" distL="114300" distR="114300" simplePos="0" relativeHeight="251804672" behindDoc="0" locked="0" layoutInCell="1" allowOverlap="1" wp14:anchorId="29FF15A6" wp14:editId="5276E837">
+                <wp:simplePos x="0" y="0"/>
+                <wp:positionH relativeFrom="column">
+                  <wp:posOffset>2271345</wp:posOffset>
+                </wp:positionH>
+                <wp:positionV relativeFrom="paragraph">
+                  <wp:posOffset>3141443</wp:posOffset>
+                </wp:positionV>
+                <wp:extent cx="1222961" cy="633046"/>
+                <wp:effectExtent l="38100" t="38100" r="53975" b="53340"/>
+                <wp:wrapNone/>
+                <wp:docPr id="1012391713" name="Přímá spojnice se šipkou 8"/>
+                <wp:cNvGraphicFramePr/>
+                <a:graphic xmlns:a="http://schemas.openxmlformats.org/drawingml/2006/main">
+                  <a:graphicData uri="http://schemas.microsoft.com/office/word/2010/wordprocessingShape">
+                    <wps:wsp>
+                      <wps:cNvCnPr/>
+                      <wps:spPr>
+                        <a:xfrm>
+                          <a:off x="0" y="0"/>
+                          <a:ext cx="1222961" cy="633046"/>
+                        </a:xfrm>
+                        <a:prstGeom prst="straightConnector1">
+                          <a:avLst/>
+                        </a:prstGeom>
+                        <a:ln w="57150">
+                          <a:solidFill>
+                            <a:schemeClr val="tx1"/>
+                          </a:solidFill>
+                          <a:headEnd type="triangle"/>
+                          <a:tailEnd type="triangle"/>
+                        </a:ln>
+                      </wps:spPr>
+                      <wps:style>
+                        <a:lnRef idx="1">
+                          <a:schemeClr val="accent1"/>
+                        </a:lnRef>
+                        <a:fillRef idx="0">
+                          <a:schemeClr val="accent1"/>
+                        </a:fillRef>
+                        <a:effectRef idx="0">
+                          <a:schemeClr val="accent1"/>
+                        </a:effectRef>
+                        <a:fontRef idx="minor">
+                          <a:schemeClr val="tx1"/>
+                        </a:fontRef>
+                      </wps:style>
+                      <wps:bodyPr/>
+                    </wps:wsp>
+                  </a:graphicData>
+                </a:graphic>
+                <wp14:sizeRelH relativeFrom="margin">
+                  <wp14:pctWidth>0</wp14:pctWidth>
+                </wp14:sizeRelH>
+                <wp14:sizeRelV relativeFrom="margin">
+                  <wp14:pctHeight>0</wp14:pctHeight>
+                </wp14:sizeRelV>
+              </wp:anchor>
+            </w:drawing>
+          </mc:Choice>
+          <mc:Fallback>
+            <w:pict>
+              <v:shape w14:anchorId="1D4E9FC9" id="Přímá spojnice se šipkou 8" o:spid="_x0000_s1026" type="#_x0000_t32" style="position:absolute;margin-left:178.85pt;margin-top:247.35pt;width:96.3pt;height:49.85pt;z-index:251804672;visibility:visible;mso-wrap-style:square;mso-width-percent:0;mso-height-percent:0;mso-wrap-distance-left:9pt;mso-wrap-distance-top:0;mso-wrap-distance-right:9pt;mso-wrap-distance-bottom:0;mso-position-horizontal:absolute;mso-position-horizontal-relative:text;mso-position-vertical:absolute;mso-position-vertical-relative:text;mso-width-percent:0;mso-height-percent:0;mso-width-relative:margin;mso-height-relative:margin" o:gfxdata="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" strokecolor="black [3213]" strokeweight="4.5pt">
+                <v:stroke startarrow="block" endarrow="block" joinstyle="miter"/>
+              </v:shape>
+            </w:pict>
+          </mc:Fallback>
+        </mc:AlternateContent>
+      </w:r>
+      <w:r>
+        <w:rPr>
+          <w:noProof/>
+        </w:rPr>
+        <mc:AlternateContent>
+          <mc:Choice Requires="wps">
+            <w:drawing>
+              <wp:anchor distT="0" distB="0" distL="114300" distR="114300" simplePos="0" relativeHeight="251691008" behindDoc="0" locked="0" layoutInCell="1" allowOverlap="1" wp14:anchorId="357AF8B3" wp14:editId="43008F08">
+                <wp:simplePos x="0" y="0"/>
+                <wp:positionH relativeFrom="column">
+                  <wp:posOffset>1207477</wp:posOffset>
+                </wp:positionH>
+                <wp:positionV relativeFrom="paragraph">
+                  <wp:posOffset>3856550</wp:posOffset>
+                </wp:positionV>
+                <wp:extent cx="1677865" cy="422275"/>
+                <wp:effectExtent l="0" t="0" r="17780" b="15875"/>
+                <wp:wrapNone/>
+                <wp:docPr id="1929064447" name="Textové pole 7"/>
+                <wp:cNvGraphicFramePr/>
+                <a:graphic xmlns:a="http://schemas.openxmlformats.org/drawingml/2006/main">
+                  <a:graphicData uri="http://schemas.microsoft.com/office/word/2010/wordprocessingShape">
+                    <wps:wsp>
+                      <wps:cNvSpPr txBox="1"/>
+                      <wps:spPr>
+                        <a:xfrm>
+                          <a:off x="0" y="0"/>
+                          <a:ext cx="1677865" cy="422275"/>
+                        </a:xfrm>
+                        <a:prstGeom prst="rect">
+                          <a:avLst/>
+                        </a:prstGeom>
+                        <a:solidFill>
+                          <a:schemeClr val="lt1"/>
+                        </a:solidFill>
+                        <a:ln w="6350">
+                          <a:solidFill>
+                            <a:prstClr val="black"/>
+                          </a:solidFill>
+                        </a:ln>
+                      </wps:spPr>
+                      <wps:txbx>
+                        <w:txbxContent>
+                          <w:p>
+                            <w:proofErr w:type="spellStart"/>
+                            <w:r>
+                              <w:t>Upravna</w:t>
+                            </w:r>
+                            <w:proofErr w:type="spellEnd"/>
+                            <w:r>
+                              <w:t xml:space="preserve"> vody</w:t>
+                            </w:r>
+                            <w:r>
+                              <w:t xml:space="preserve"> 1</w:t>
+                            </w:r>
+                            <w:r>
+                              <w:t>3</w:t>
+                            </w:r>
+                          </w:p>
+                        </w:txbxContent>
+                      </wps:txbx>
+                      <wps:bodyPr rot="0" spcFirstLastPara="0" vertOverflow="overflow" horzOverflow="overflow" vert="horz" wrap="square" lIns="91440" tIns="45720" rIns="91440" bIns="45720" numCol="1" spcCol="0" rtlCol="0" fromWordArt="0" anchor="t" anchorCtr="0" forceAA="0" compatLnSpc="1">
+                        <a:prstTxWarp prst="textNoShape">
+                          <a:avLst/>
+                        </a:prstTxWarp>
+                        <a:noAutofit/>
+                      </wps:bodyPr>
+                    </wps:wsp>
+                  </a:graphicData>
+                </a:graphic>
+                <wp14:sizeRelH relativeFrom="margin">
+                  <wp14:pctWidth>0</wp14:pctWidth>
+                </wp14:sizeRelH>
+                <wp14:sizeRelV relativeFrom="margin">
+                  <wp14:pctHeight>0</wp14:pctHeight>
+                </wp14:sizeRelV>
+              </wp:anchor>
+            </w:drawing>
+          </mc:Choice>
+          <mc:Fallback>
+            <w:pict>
+              <v:shape w14:anchorId="357AF8B3" id="_x0000_s1029" type="#_x0000_t202" style="position:absolute;margin-left:95.1pt;margin-top:303.65pt;width:132.1pt;height:33.25pt;z-index:251691008;visibility:visible;mso-wrap-style:square;mso-width-percent:0;mso-height-percent:0;mso-wrap-distance-left:9pt;mso-wrap-distance-top:0;mso-wrap-distance-right:9pt;mso-wrap-distance-bottom:0;mso-position-horizontal:absolute;mso-position-horizontal-relative:text;mso-position-vertical:absolute;mso-position-vertical-relative:text;mso-width-percent:0;mso-height-percent:0;mso-width-relative:margin;mso-height-relative:margin;v-text-anchor:top" o:gfxdata="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" fillcolor="white [3201]" strokeweight=".5pt">
+                <v:textbox>
+                  <w:txbxContent>
+                    <w:p>
+                      <w:proofErr w:type="spellStart"/>
+                      <w:r>
+                        <w:t>Upravna</w:t>
+                      </w:r>
+                      <w:proofErr w:type="spellEnd"/>
+                      <w:r>
+                        <w:t xml:space="preserve"> vody</w:t>
+                      </w:r>
+                      <w:r>
+                        <w:t xml:space="preserve"> 1</w:t>
+                      </w:r>
+                      <w:r>
+                        <w:t>3</w:t>
+                      </w:r>
+                    </w:p>
+                  </w:txbxContent>
+                </v:textbox>
+              </v:shape>
+            </w:pict>
+          </mc:Fallback>
+        </mc:AlternateContent>
+      </w:r>
+      <w:r>
+        <w:rPr>
+          <w:noProof/>
+        </w:rPr>
+        <mc:AlternateContent>
+          <mc:Choice Requires="wps">
+            <w:drawing>
+              <wp:anchor distT="0" distB="0" distL="114300" distR="114300" simplePos="0" relativeHeight="251759616" behindDoc="0" locked="0" layoutInCell="1" allowOverlap="1" wp14:anchorId="0EDF9548" wp14:editId="6BE36873">
+                <wp:simplePos x="0" y="0"/>
+                <wp:positionH relativeFrom="column">
+                  <wp:posOffset>3341076</wp:posOffset>
+                </wp:positionH>
+                <wp:positionV relativeFrom="paragraph">
+                  <wp:posOffset>2789750</wp:posOffset>
+                </wp:positionV>
+                <wp:extent cx="1225061" cy="379095"/>
+                <wp:effectExtent l="0" t="0" r="13335" b="20955"/>
+                <wp:wrapNone/>
+                <wp:docPr id="569675910" name="Textové pole 7"/>
+                <wp:cNvGraphicFramePr/>
+                <a:graphic xmlns:a="http://schemas.openxmlformats.org/drawingml/2006/main">
+                  <a:graphicData uri="http://schemas.microsoft.com/office/word/2010/wordprocessingShape">
+                    <wps:wsp>
+                      <wps:cNvSpPr txBox="1"/>
+                      <wps:spPr>
+                        <a:xfrm>
+                          <a:off x="0" y="0"/>
+                          <a:ext cx="1225061" cy="379095"/>
+                        </a:xfrm>
+                        <a:prstGeom prst="rect">
+                          <a:avLst/>
+                        </a:prstGeom>
+                        <a:solidFill>
+                          <a:schemeClr val="lt1"/>
+                        </a:solidFill>
+                        <a:ln w="6350">
+                          <a:solidFill>
+                            <a:prstClr val="black"/>
+                          </a:solidFill>
+                        </a:ln>
+                      </wps:spPr>
+                      <wps:txbx>
+                        <w:txbxContent>
+                          <w:p>
+                            <w:r>
+                              <w:t>H</w:t>
+                            </w:r>
+                            <w:r>
+                              <w:t>ospoda</w:t>
+                            </w:r>
+                            <w:r>
+                              <w:t xml:space="preserve"> </w:t>
+                            </w:r>
+                            <w:r>
+                              <w:t>10</w:t>
+                            </w:r>
+                          </w:p>
+                        </w:txbxContent>
+                      </wps:txbx>
+                      <wps:bodyPr rot="0" spcFirstLastPara="0" vertOverflow="overflow" horzOverflow="overflow" vert="horz" wrap="square" lIns="91440" tIns="45720" rIns="91440" bIns="45720" numCol="1" spcCol="0" rtlCol="0" fromWordArt="0" anchor="t" anchorCtr="0" forceAA="0" compatLnSpc="1">
+                        <a:prstTxWarp prst="textNoShape">
+                          <a:avLst/>
+                        </a:prstTxWarp>
+                        <a:noAutofit/>
+                      </wps:bodyPr>
+                    </wps:wsp>
+                  </a:graphicData>
+                </a:graphic>
+                <wp14:sizeRelH relativeFrom="margin">
+                  <wp14:pctWidth>0</wp14:pctWidth>
+                </wp14:sizeRelH>
+                <wp14:sizeRelV relativeFrom="margin">
+                  <wp14:pctHeight>0</wp14:pctHeight>
+                </wp14:sizeRelV>
+              </wp:anchor>
+            </w:drawing>
+          </mc:Choice>
+          <mc:Fallback>
+            <w:pict>
+              <v:shape w14:anchorId="0EDF9548" id="_x0000_s1030" type="#_x0000_t202" style="position:absolute;margin-left:263.1pt;margin-top:219.65pt;width:96.45pt;height:29.85pt;z-index:251759616;visibility:visible;mso-wrap-style:square;mso-width-percent:0;mso-height-percent:0;mso-wrap-distance-left:9pt;mso-wrap-distance-top:0;mso-wrap-distance-right:9pt;mso-wrap-distance-bottom:0;mso-position-horizontal:absolute;mso-position-horizontal-relative:text;mso-position-vertical:absolute;mso-position-vertical-relative:text;mso-width-percent:0;mso-height-percent:0;mso-width-relative:margin;mso-height-relative:margin;v-text-anchor:top" o:gfxdata="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" fillcolor="white [3201]" strokeweight=".5pt">
+                <v:textbox>
+                  <w:txbxContent>
+                    <w:p>
+                      <w:r>
+                        <w:t>H</w:t>
+                      </w:r>
+                      <w:r>
+                        <w:t>ospoda</w:t>
+                      </w:r>
+                      <w:r>
+                        <w:t xml:space="preserve"> </w:t>
+                      </w:r>
+                      <w:r>
+                        <w:t>10</w:t>
+                      </w:r>
+                    </w:p>
+                  </w:txbxContent>
+                </v:textbox>
+              </v:shape>
+            </w:pict>
+          </mc:Fallback>
+        </mc:AlternateContent>
+      </w:r>
+      <w:r>
+        <w:rPr>
+          <w:noProof/>
+        </w:rPr>
+        <mc:AlternateContent>
+          <mc:Choice Requires="wps">
+            <w:drawing>
+              <wp:anchor distT="0" distB="0" distL="114300" distR="114300" simplePos="0" relativeHeight="251800576" behindDoc="0" locked="0" layoutInCell="1" allowOverlap="1" wp14:anchorId="6122B0C3" wp14:editId="59FFBEBD">
+                <wp:simplePos x="0" y="0"/>
+                <wp:positionH relativeFrom="column">
+                  <wp:posOffset>5945065</wp:posOffset>
+                </wp:positionH>
+                <wp:positionV relativeFrom="paragraph">
+                  <wp:posOffset>3183939</wp:posOffset>
+                </wp:positionV>
+                <wp:extent cx="45719" cy="477276"/>
+                <wp:effectExtent l="95250" t="0" r="126365" b="56515"/>
+                <wp:wrapNone/>
+                <wp:docPr id="1160666209" name="Přímá spojnice se šipkou 10"/>
+                <wp:cNvGraphicFramePr/>
+                <a:graphic xmlns:a="http://schemas.openxmlformats.org/drawingml/2006/main">
+                  <a:graphicData uri="http://schemas.microsoft.com/office/word/2010/wordprocessingShape">
+                    <wps:wsp>
+                      <wps:cNvCnPr/>
+                      <wps:spPr>
+                        <a:xfrm>
+                          <a:off x="0" y="0"/>
+                          <a:ext cx="45719" cy="477276"/>
+                        </a:xfrm>
+                        <a:prstGeom prst="straightConnector1">
+                          <a:avLst/>
+                        </a:prstGeom>
+                        <a:ln w="57150">
+                          <a:solidFill>
+                            <a:srgbClr val="EE0000"/>
+                          </a:solidFill>
+                          <a:tailEnd type="triangle"/>
+                        </a:ln>
+                      </wps:spPr>
+                      <wps:style>
+                        <a:lnRef idx="1">
+                          <a:schemeClr val="accent1"/>
+                        </a:lnRef>
+                        <a:fillRef idx="0">
+                          <a:schemeClr val="accent1"/>
+                        </a:fillRef>
+                        <a:effectRef idx="0">
+                          <a:schemeClr val="accent1"/>
+                        </a:effectRef>
+                        <a:fontRef idx="minor">
+                          <a:schemeClr val="tx1"/>
+                        </a:fontRef>
+                      </wps:style>
+                      <wps:bodyPr/>
+                    </wps:wsp>
+                  </a:graphicData>
+                </a:graphic>
+                <wp14:sizeRelH relativeFrom="margin">
+                  <wp14:pctWidth>0</wp14:pctWidth>
+                </wp14:sizeRelH>
+                <wp14:sizeRelV relativeFrom="margin">
+                  <wp14:pctHeight>0</wp14:pctHeight>
+                </wp14:sizeRelV>
+              </wp:anchor>
+            </w:drawing>
+          </mc:Choice>
+          <mc:Fallback>
+            <w:pict>
+              <v:shape w14:anchorId="2A4A0BB3" id="Přímá spojnice se šipkou 10" o:spid="_x0000_s1026" type="#_x0000_t32" style="position:absolute;margin-left:468.1pt;margin-top:250.7pt;width:3.6pt;height:37.6pt;z-index:251800576;visibility:visible;mso-wrap-style:square;mso-width-percent:0;mso-height-percent:0;mso-wrap-distance-left:9pt;mso-wrap-distance-top:0;mso-wrap-distance-right:9pt;mso-wrap-distance-bottom:0;mso-position-horizontal:absolute;mso-position-horizontal-relative:text;mso-position-vertical:absolute;mso-position-vertical-relative:text;mso-width-percent:0;mso-height-percent:0;mso-width-relative:margin;mso-height-relative:margin" o:gfxdata="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" strokecolor="#e00" strokeweight="4.5pt">
+                <v:stroke endarrow="block" joinstyle="miter"/>
+              </v:shape>
+            </w:pict>
+          </mc:Fallback>
+        </mc:AlternateContent>
+      </w:r>
+      <w:r>
+        <w:rPr>
+          <w:noProof/>
+        </w:rPr>
+        <mc:AlternateContent>
+          <mc:Choice Requires="wps">
+            <w:drawing>
+              <wp:anchor distT="0" distB="0" distL="114300" distR="114300" simplePos="0" relativeHeight="251798528" behindDoc="0" locked="0" layoutInCell="1" allowOverlap="1" wp14:anchorId="508B0800" wp14:editId="63E352DB">
+                <wp:simplePos x="0" y="0"/>
+                <wp:positionH relativeFrom="column">
+                  <wp:posOffset>5392614</wp:posOffset>
+                </wp:positionH>
+                <wp:positionV relativeFrom="paragraph">
+                  <wp:posOffset>2819058</wp:posOffset>
+                </wp:positionV>
+                <wp:extent cx="1457521" cy="336226"/>
+                <wp:effectExtent l="0" t="0" r="28575" b="26035"/>
+                <wp:wrapNone/>
+                <wp:docPr id="1524262069" name="Textové pole 7"/>
+                <wp:cNvGraphicFramePr/>
+                <a:graphic xmlns:a="http://schemas.openxmlformats.org/drawingml/2006/main">
+                  <a:graphicData uri="http://schemas.microsoft.com/office/word/2010/wordprocessingShape">
+                    <wps:wsp>
+                      <wps:cNvSpPr txBox="1"/>
+                      <wps:spPr>
+                        <a:xfrm>
+                          <a:off x="0" y="0"/>
+                          <a:ext cx="1457521" cy="336226"/>
+                        </a:xfrm>
+                        <a:prstGeom prst="rect">
+                          <a:avLst/>
+                        </a:prstGeom>
+                        <a:solidFill>
+                          <a:schemeClr val="lt1"/>
+                        </a:solidFill>
+                        <a:ln w="6350">
+                          <a:solidFill>
+                            <a:prstClr val="black"/>
+                          </a:solidFill>
+                        </a:ln>
+                      </wps:spPr>
+                      <wps:txbx>
+                        <w:txbxContent>
+                          <w:p>
+                            <w:r>
+                              <w:t xml:space="preserve">Nemocnice </w:t>
+                            </w:r>
+                            <w:r>
+                              <w:t>20</w:t>
+                            </w:r>
+                          </w:p>
+                        </w:txbxContent>
+                      </wps:txbx>
+                      <wps:bodyPr rot="0" spcFirstLastPara="0" vertOverflow="overflow" horzOverflow="overflow" vert="horz" wrap="square" lIns="91440" tIns="45720" rIns="91440" bIns="45720" numCol="1" spcCol="0" rtlCol="0" fromWordArt="0" anchor="t" anchorCtr="0" forceAA="0" compatLnSpc="1">
+                        <a:prstTxWarp prst="textNoShape">
+                          <a:avLst/>
+                        </a:prstTxWarp>
+                        <a:noAutofit/>
+                      </wps:bodyPr>
+                    </wps:wsp>
+                  </a:graphicData>
+                </a:graphic>
+                <wp14:sizeRelH relativeFrom="margin">
+                  <wp14:pctWidth>0</wp14:pctWidth>
+                </wp14:sizeRelH>
+                <wp14:sizeRelV relativeFrom="margin">
+                  <wp14:pctHeight>0</wp14:pctHeight>
+                </wp14:sizeRelV>
+              </wp:anchor>
+            </w:drawing>
+          </mc:Choice>
+          <mc:Fallback>
+            <w:pict>
+              <v:shape w14:anchorId="508B0800" id="_x0000_s1031" type="#_x0000_t202" style="position:absolute;margin-left:424.6pt;margin-top:221.95pt;width:114.75pt;height:26.45pt;z-index:251798528;visibility:visible;mso-wrap-style:square;mso-width-percent:0;mso-height-percent:0;mso-wrap-distance-left:9pt;mso-wrap-distance-top:0;mso-wrap-distance-right:9pt;mso-wrap-distance-bottom:0;mso-position-horizontal:absolute;mso-position-horizontal-relative:text;mso-position-vertical:absolute;mso-position-vertical-relative:text;mso-width-percent:0;mso-height-percent:0;mso-width-relative:margin;mso-height-relative:margin;v-text-anchor:top" o:gfxdata="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" fillcolor="white [3201]" strokeweight=".5pt">
+                <v:textbox>
+                  <w:txbxContent>
+                    <w:p>
+                      <w:r>
+                        <w:t xml:space="preserve">Nemocnice </w:t>
+                      </w:r>
+                      <w:r>
+                        <w:t>20</w:t>
+                      </w:r>
+                    </w:p>
+                  </w:txbxContent>
+                </v:textbox>
+              </v:shape>
+            </w:pict>
+          </mc:Fallback>
+        </mc:AlternateContent>
+      </w:r>
+      <w:r>
+        <w:rPr>
+          <w:noProof/>
+        </w:rPr>
+        <mc:AlternateContent>
+          <mc:Choice Requires="wps">
+            <w:drawing>
+              <wp:anchor distT="0" distB="0" distL="114300" distR="114300" simplePos="0" relativeHeight="251796480" behindDoc="0" locked="0" layoutInCell="1" allowOverlap="1" wp14:anchorId="42FAB67B" wp14:editId="1650E9F9">
+                <wp:simplePos x="0" y="0"/>
+                <wp:positionH relativeFrom="column">
+                  <wp:posOffset>5492115</wp:posOffset>
+                </wp:positionH>
+                <wp:positionV relativeFrom="paragraph">
+                  <wp:posOffset>3642947</wp:posOffset>
+                </wp:positionV>
+                <wp:extent cx="1459523" cy="310515"/>
+                <wp:effectExtent l="0" t="0" r="26670" b="13335"/>
+                <wp:wrapNone/>
+                <wp:docPr id="1978134888" name="Textové pole 7"/>
+                <wp:cNvGraphicFramePr/>
+                <a:graphic xmlns:a="http://schemas.openxmlformats.org/drawingml/2006/main">
+                  <a:graphicData uri="http://schemas.microsoft.com/office/word/2010/wordprocessingShape">
+                    <wps:wsp>
+                      <wps:cNvSpPr txBox="1"/>
+                      <wps:spPr>
+                        <a:xfrm>
+                          <a:off x="0" y="0"/>
+                          <a:ext cx="1459523" cy="310515"/>
+                        </a:xfrm>
+                        <a:prstGeom prst="rect">
+                          <a:avLst/>
+                        </a:prstGeom>
+                        <a:solidFill>
+                          <a:srgbClr val="EE0000"/>
+                        </a:solidFill>
+                        <a:ln w="6350">
+                          <a:solidFill>
+                            <a:prstClr val="black"/>
+                          </a:solidFill>
+                        </a:ln>
+                      </wps:spPr>
+                      <wps:txbx>
+                        <w:txbxContent>
+                          <w:p>
+                            <w:r>
+                              <w:t>Srážka autem</w:t>
+                            </w:r>
+                            <w:r>
+                              <w:t xml:space="preserve"> 10</w:t>
+                            </w:r>
+                            <w:r>
+                              <w:t>7</w:t>
+                            </w:r>
+                          </w:p>
+                        </w:txbxContent>
+                      </wps:txbx>
+                      <wps:bodyPr rot="0" spcFirstLastPara="0" vertOverflow="overflow" horzOverflow="overflow" vert="horz" wrap="square" lIns="91440" tIns="45720" rIns="91440" bIns="45720" numCol="1" spcCol="0" rtlCol="0" fromWordArt="0" anchor="t" anchorCtr="0" forceAA="0" compatLnSpc="1">
+                        <a:prstTxWarp prst="textNoShape">
+                          <a:avLst/>
+                        </a:prstTxWarp>
+                        <a:noAutofit/>
+                      </wps:bodyPr>
+                    </wps:wsp>
+                  </a:graphicData>
+                </a:graphic>
+                <wp14:sizeRelH relativeFrom="margin">
+                  <wp14:pctWidth>0</wp14:pctWidth>
+                </wp14:sizeRelH>
+                <wp14:sizeRelV relativeFrom="margin">
+                  <wp14:pctHeight>0</wp14:pctHeight>
+                </wp14:sizeRelV>
+              </wp:anchor>
+            </w:drawing>
+          </mc:Choice>
+          <mc:Fallback>
+            <w:pict>
+              <v:shape w14:anchorId="42FAB67B" id="_x0000_s1032" type="#_x0000_t202" style="position:absolute;margin-left:432.45pt;margin-top:286.85pt;width:114.9pt;height:24.45pt;z-index:251796480;visibility:visible;mso-wrap-style:square;mso-width-percent:0;mso-height-percent:0;mso-wrap-distance-left:9pt;mso-wrap-distance-top:0;mso-wrap-distance-right:9pt;mso-wrap-distance-bottom:0;mso-position-horizontal:absolute;mso-position-horizontal-relative:text;mso-position-vertical:absolute;mso-position-vertical-relative:text;mso-width-percent:0;mso-height-percent:0;mso-width-relative:margin;mso-height-relative:margin;v-text-anchor:top" o:gfxdata="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" fillcolor="#e00" strokeweight=".5pt">
+                <v:textbox>
+                  <w:txbxContent>
+                    <w:p>
+                      <w:r>
+                        <w:t>Srážka autem</w:t>
+                      </w:r>
+                      <w:r>
+                        <w:t xml:space="preserve"> 10</w:t>
+                      </w:r>
+                      <w:r>
+                        <w:t>7</w:t>
+                      </w:r>
+                    </w:p>
+                  </w:txbxContent>
+                </v:textbox>
+              </v:shape>
+            </w:pict>
+          </mc:Fallback>
+        </mc:AlternateContent>
+      </w:r>
+      <w:r>
+        <w:rPr>
+          <w:noProof/>
+        </w:rPr>
+        <mc:AlternateContent>
+          <mc:Choice Requires="wps">
+            <w:drawing>
+              <wp:anchor distT="0" distB="0" distL="114300" distR="114300" simplePos="0" relativeHeight="251794432" behindDoc="0" locked="0" layoutInCell="1" allowOverlap="1" wp14:anchorId="0190C98D" wp14:editId="52F4EE7E">
+                <wp:simplePos x="0" y="0"/>
+                <wp:positionH relativeFrom="column">
+                  <wp:posOffset>5258679</wp:posOffset>
+                </wp:positionH>
+                <wp:positionV relativeFrom="paragraph">
+                  <wp:posOffset>2409483</wp:posOffset>
+                </wp:positionV>
+                <wp:extent cx="189781" cy="379814"/>
+                <wp:effectExtent l="19050" t="19050" r="77470" b="58420"/>
+                <wp:wrapNone/>
+                <wp:docPr id="1132157594" name="Přímá spojnice se šipkou 10"/>
+                <wp:cNvGraphicFramePr/>
+                <a:graphic xmlns:a="http://schemas.openxmlformats.org/drawingml/2006/main">
+                  <a:graphicData uri="http://schemas.microsoft.com/office/word/2010/wordprocessingShape">
+                    <wps:wsp>
+                      <wps:cNvCnPr/>
+                      <wps:spPr>
+                        <a:xfrm>
+                          <a:off x="0" y="0"/>
+                          <a:ext cx="189781" cy="379814"/>
+                        </a:xfrm>
+                        <a:prstGeom prst="straightConnector1">
+                          <a:avLst/>
+                        </a:prstGeom>
+                        <a:ln w="57150">
+                          <a:solidFill>
+                            <a:srgbClr val="EE0000"/>
+                          </a:solidFill>
+                          <a:tailEnd type="triangle"/>
+                        </a:ln>
+                      </wps:spPr>
+                      <wps:style>
+                        <a:lnRef idx="1">
+                          <a:schemeClr val="accent1"/>
+                        </a:lnRef>
+                        <a:fillRef idx="0">
+                          <a:schemeClr val="accent1"/>
+                        </a:fillRef>
+                        <a:effectRef idx="0">
+                          <a:schemeClr val="accent1"/>
+                        </a:effectRef>
+                        <a:fontRef idx="minor">
+                          <a:schemeClr val="tx1"/>
+                        </a:fontRef>
+                      </wps:style>
+                      <wps:bodyPr/>
+                    </wps:wsp>
+                  </a:graphicData>
+                </a:graphic>
+              </wp:anchor>
+            </w:drawing>
+          </mc:Choice>
+          <mc:Fallback>
+            <w:pict>
+              <v:shape w14:anchorId="0A5B78C3" id="Přímá spojnice se šipkou 10" o:spid="_x0000_s1026" type="#_x0000_t32" style="position:absolute;margin-left:414.05pt;margin-top:189.7pt;width:14.95pt;height:29.9pt;z-index:251794432;visibility:visible;mso-wrap-style:square;mso-wrap-distance-left:9pt;mso-wrap-distance-top:0;mso-wrap-distance-right:9pt;mso-wrap-distance-bottom:0;mso-position-horizontal:absolute;mso-position-horizontal-relative:text;mso-position-vertical:absolute;mso-position-vertical-relative:text" o:gfxdata="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" strokecolor="#e00" strokeweight="4.5pt">
+                <v:stroke endarrow="block" joinstyle="miter"/>
+              </v:shape>
+            </w:pict>
+          </mc:Fallback>
+        </mc:AlternateContent>
+      </w:r>
+      <w:r>
+        <w:rPr>
+          <w:noProof/>
+        </w:rPr>
+        <mc:AlternateContent>
+          <mc:Choice Requires="wps">
+            <w:drawing>
+              <wp:anchor distT="0" distB="0" distL="114300" distR="114300" simplePos="0" relativeHeight="251792384" behindDoc="0" locked="0" layoutInCell="1" allowOverlap="1" wp14:anchorId="43F04A13" wp14:editId="0E3DEAFC">
+                <wp:simplePos x="0" y="0"/>
+                <wp:positionH relativeFrom="column">
+                  <wp:posOffset>3424604</wp:posOffset>
+                </wp:positionH>
+                <wp:positionV relativeFrom="paragraph">
+                  <wp:posOffset>1519261</wp:posOffset>
+                </wp:positionV>
+                <wp:extent cx="1909396" cy="520211"/>
+                <wp:effectExtent l="0" t="19050" r="53340" b="89535"/>
+                <wp:wrapNone/>
+                <wp:docPr id="246764686" name="Přímá spojnice se šipkou 10"/>
+                <wp:cNvGraphicFramePr/>
+                <a:graphic xmlns:a="http://schemas.openxmlformats.org/drawingml/2006/main">
+                  <a:graphicData uri="http://schemas.microsoft.com/office/word/2010/wordprocessingShape">
+                    <wps:wsp>
+                      <wps:cNvCnPr/>
+                      <wps:spPr>
+                        <a:xfrm>
+                          <a:off x="0" y="0"/>
+                          <a:ext cx="1909396" cy="520211"/>
+                        </a:xfrm>
+                        <a:prstGeom prst="straightConnector1">
+                          <a:avLst/>
+                        </a:prstGeom>
+                        <a:ln w="57150">
+                          <a:solidFill>
+                            <a:srgbClr val="EE0000"/>
+                          </a:solidFill>
+                          <a:tailEnd type="triangle"/>
+                        </a:ln>
+                      </wps:spPr>
+                      <wps:style>
+                        <a:lnRef idx="1">
+                          <a:schemeClr val="accent1"/>
+                        </a:lnRef>
+                        <a:fillRef idx="0">
+                          <a:schemeClr val="accent1"/>
+                        </a:fillRef>
+                        <a:effectRef idx="0">
+                          <a:schemeClr val="accent1"/>
+                        </a:effectRef>
+                        <a:fontRef idx="minor">
+                          <a:schemeClr val="tx1"/>
+                        </a:fontRef>
+                      </wps:style>
+                      <wps:bodyPr/>
+                    </wps:wsp>
+                  </a:graphicData>
+                </a:graphic>
+                <wp14:sizeRelH relativeFrom="margin">
+                  <wp14:pctWidth>0</wp14:pctWidth>
+                </wp14:sizeRelH>
+                <wp14:sizeRelV relativeFrom="margin">
+                  <wp14:pctHeight>0</wp14:pctHeight>
+                </wp14:sizeRelV>
+              </wp:anchor>
+            </w:drawing>
+          </mc:Choice>
+          <mc:Fallback>
+            <w:pict>
+              <v:shape w14:anchorId="550295C8" id="Přímá spojnice se šipkou 10" o:spid="_x0000_s1026" type="#_x0000_t32" style="position:absolute;margin-left:269.65pt;margin-top:119.65pt;width:150.35pt;height:40.95pt;z-index:251792384;visibility:visible;mso-wrap-style:square;mso-width-percent:0;mso-height-percent:0;mso-wrap-distance-left:9pt;mso-wrap-distance-top:0;mso-wrap-distance-right:9pt;mso-wrap-distance-bottom:0;mso-position-horizontal:absolute;mso-position-horizontal-relative:text;mso-position-vertical:absolute;mso-position-vertical-relative:text;mso-width-percent:0;mso-height-percent:0;mso-width-relative:margin;mso-height-relative:margin" o:gfxdata="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" strokecolor="#e00" strokeweight="4.5pt">
+                <v:stroke endarrow="block" joinstyle="miter"/>
+              </v:shape>
+            </w:pict>
+          </mc:Fallback>
+        </mc:AlternateContent>
+      </w:r>
+      <w:r>
+        <w:rPr>
+          <w:noProof/>
+        </w:rPr>
+        <mc:AlternateContent>
+          <mc:Choice Requires="wps">
+            <w:drawing>
+              <wp:anchor distT="0" distB="0" distL="114300" distR="114300" simplePos="0" relativeHeight="251790336" behindDoc="0" locked="0" layoutInCell="1" allowOverlap="1" wp14:anchorId="2355260C" wp14:editId="1D04F7BE">
+                <wp:simplePos x="0" y="0"/>
+                <wp:positionH relativeFrom="column">
+                  <wp:posOffset>5334001</wp:posOffset>
+                </wp:positionH>
+                <wp:positionV relativeFrom="paragraph">
+                  <wp:posOffset>1746397</wp:posOffset>
+                </wp:positionV>
+                <wp:extent cx="1576412" cy="379563"/>
+                <wp:effectExtent l="0" t="0" r="24130" b="20955"/>
+                <wp:wrapNone/>
+                <wp:docPr id="138083020" name="Textové pole 7"/>
+                <wp:cNvGraphicFramePr/>
+                <a:graphic xmlns:a="http://schemas.openxmlformats.org/drawingml/2006/main">
+                  <a:graphicData uri="http://schemas.microsoft.com/office/word/2010/wordprocessingShape">
+                    <wps:wsp>
+                      <wps:cNvSpPr txBox="1"/>
+                      <wps:spPr>
+                        <a:xfrm>
+                          <a:off x="0" y="0"/>
+                          <a:ext cx="1576412" cy="379563"/>
+                        </a:xfrm>
+                        <a:prstGeom prst="rect">
+                          <a:avLst/>
+                        </a:prstGeom>
+                        <a:solidFill>
+                          <a:schemeClr val="lt1"/>
+                        </a:solidFill>
+                        <a:ln w="6350">
+                          <a:solidFill>
+                            <a:prstClr val="black"/>
+                          </a:solidFill>
+                        </a:ln>
+                      </wps:spPr>
+                      <wps:txbx>
+                        <w:txbxContent>
+                          <w:p>
+                            <w:r>
+                              <w:t>Vodárna (ufouni)</w:t>
+                            </w:r>
+                            <w:r>
+                              <w:t>. 1</w:t>
+                            </w:r>
+                            <w:r>
+                              <w:t>9</w:t>
+                            </w:r>
+                          </w:p>
+                        </w:txbxContent>
+                      </wps:txbx>
+                      <wps:bodyPr rot="0" spcFirstLastPara="0" vertOverflow="overflow" horzOverflow="overflow" vert="horz" wrap="square" lIns="91440" tIns="45720" rIns="91440" bIns="45720" numCol="1" spcCol="0" rtlCol="0" fromWordArt="0" anchor="t" anchorCtr="0" forceAA="0" compatLnSpc="1">
+                        <a:prstTxWarp prst="textNoShape">
+                          <a:avLst/>
+                        </a:prstTxWarp>
+                        <a:noAutofit/>
+                      </wps:bodyPr>
+                    </wps:wsp>
+                  </a:graphicData>
+                </a:graphic>
+                <wp14:sizeRelH relativeFrom="margin">
+                  <wp14:pctWidth>0</wp14:pctWidth>
+                </wp14:sizeRelH>
+                <wp14:sizeRelV relativeFrom="margin">
+                  <wp14:pctHeight>0</wp14:pctHeight>
+                </wp14:sizeRelV>
+              </wp:anchor>
+            </w:drawing>
+          </mc:Choice>
+          <mc:Fallback>
+            <w:pict>
+              <v:shape w14:anchorId="2355260C" id="_x0000_s1033" type="#_x0000_t202" style="position:absolute;margin-left:420pt;margin-top:137.5pt;width:124.15pt;height:29.9pt;z-index:251790336;visibility:visible;mso-wrap-style:square;mso-width-percent:0;mso-height-percent:0;mso-wrap-distance-left:9pt;mso-wrap-distance-top:0;mso-wrap-distance-right:9pt;mso-wrap-distance-bottom:0;mso-position-horizontal:absolute;mso-position-horizontal-relative:text;mso-position-vertical:absolute;mso-position-vertical-relative:text;mso-width-percent:0;mso-height-percent:0;mso-width-relative:margin;mso-height-relative:margin;v-text-anchor:top" o:gfxdata="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" fillcolor="white [3201]" strokeweight=".5pt">
+                <v:textbox>
+                  <w:txbxContent>
+                    <w:p>
+                      <w:r>
+                        <w:t>Vodárna (ufouni)</w:t>
+                      </w:r>
+                      <w:r>
+                        <w:t>. 1</w:t>
+                      </w:r>
+                      <w:r>
+                        <w:t>9</w:t>
+                      </w:r>
+                    </w:p>
+                  </w:txbxContent>
+                </v:textbox>
+              </v:shape>
+            </w:pict>
+          </mc:Fallback>
+        </mc:AlternateContent>
+      </w:r>
+      <w:r>
+        <w:rPr>
+          <w:noProof/>
+        </w:rPr>
+        <mc:AlternateContent>
+          <mc:Choice Requires="wps">
+            <w:drawing>
+              <wp:anchor distT="0" distB="0" distL="114300" distR="114300" simplePos="0" relativeHeight="251788288" behindDoc="0" locked="0" layoutInCell="1" allowOverlap="1" wp14:anchorId="0DD3E7D4" wp14:editId="250718ED">
+                <wp:simplePos x="0" y="0"/>
+                <wp:positionH relativeFrom="column">
+                  <wp:posOffset>3431930</wp:posOffset>
+                </wp:positionH>
+                <wp:positionV relativeFrom="paragraph">
+                  <wp:posOffset>1385913</wp:posOffset>
+                </wp:positionV>
+                <wp:extent cx="630115" cy="281354"/>
+                <wp:effectExtent l="38100" t="38100" r="74930" b="61595"/>
+                <wp:wrapNone/>
+                <wp:docPr id="780526819" name="Přímá spojnice se šipkou 8"/>
+                <wp:cNvGraphicFramePr/>
+                <a:graphic xmlns:a="http://schemas.openxmlformats.org/drawingml/2006/main">
+                  <a:graphicData uri="http://schemas.microsoft.com/office/word/2010/wordprocessingShape">
+                    <wps:wsp>
+                      <wps:cNvCnPr/>
+                      <wps:spPr>
+                        <a:xfrm>
+                          <a:off x="0" y="0"/>
+                          <a:ext cx="630115" cy="281354"/>
+                        </a:xfrm>
+                        <a:prstGeom prst="straightConnector1">
+                          <a:avLst/>
+                        </a:prstGeom>
+                        <a:ln w="57150">
+                          <a:solidFill>
+                            <a:schemeClr val="tx1"/>
+                          </a:solidFill>
+                          <a:headEnd type="triangle"/>
+                          <a:tailEnd type="triangle"/>
+                        </a:ln>
+                      </wps:spPr>
+                      <wps:style>
+                        <a:lnRef idx="1">
+                          <a:schemeClr val="accent1"/>
+                        </a:lnRef>
+                        <a:fillRef idx="0">
+                          <a:schemeClr val="accent1"/>
+                        </a:fillRef>
+                        <a:effectRef idx="0">
+                          <a:schemeClr val="accent1"/>
+                        </a:effectRef>
+                        <a:fontRef idx="minor">
+                          <a:schemeClr val="tx1"/>
+                        </a:fontRef>
+                      </wps:style>
+                      <wps:bodyPr/>
+                    </wps:wsp>
+                  </a:graphicData>
+                </a:graphic>
+                <wp14:sizeRelH relativeFrom="margin">
+                  <wp14:pctWidth>0</wp14:pctWidth>
+                </wp14:sizeRelH>
+                <wp14:sizeRelV relativeFrom="margin">
+                  <wp14:pctHeight>0</wp14:pctHeight>
+                </wp14:sizeRelV>
+              </wp:anchor>
+            </w:drawing>
+          </mc:Choice>
+          <mc:Fallback>
+            <w:pict>
+              <v:shape w14:anchorId="10EDE0E0" id="Přímá spojnice se šipkou 8" o:spid="_x0000_s1026" type="#_x0000_t32" style="position:absolute;margin-left:270.25pt;margin-top:109.15pt;width:49.6pt;height:22.15pt;z-index:251788288;visibility:visible;mso-wrap-style:square;mso-width-percent:0;mso-height-percent:0;mso-wrap-distance-left:9pt;mso-wrap-distance-top:0;mso-wrap-distance-right:9pt;mso-wrap-distance-bottom:0;mso-position-horizontal:absolute;mso-position-horizontal-relative:text;mso-position-vertical:absolute;mso-position-vertical-relative:text;mso-width-percent:0;mso-height-percent:0;mso-width-relative:margin;mso-height-relative:margin" o:gfxdata="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" strokecolor="black [3213]" strokeweight="4.5pt">
+                <v:stroke startarrow="block" endarrow="block" joinstyle="miter"/>
+              </v:shape>
+            </w:pict>
+          </mc:Fallback>
+        </mc:AlternateContent>
+      </w:r>
+      <w:r>
+        <w:rPr>
+          <w:noProof/>
+        </w:rPr>
+        <mc:AlternateContent>
+          <mc:Choice Requires="wps">
+            <w:drawing>
+              <wp:anchor distT="0" distB="0" distL="114300" distR="114300" simplePos="0" relativeHeight="251786240" behindDoc="0" locked="0" layoutInCell="1" allowOverlap="1" wp14:anchorId="29E5CCCB" wp14:editId="3E7DF91D">
+                <wp:simplePos x="0" y="0"/>
+                <wp:positionH relativeFrom="column">
+                  <wp:posOffset>4015154</wp:posOffset>
+                </wp:positionH>
+                <wp:positionV relativeFrom="paragraph">
+                  <wp:posOffset>1511935</wp:posOffset>
+                </wp:positionV>
+                <wp:extent cx="1283677" cy="379563"/>
+                <wp:effectExtent l="0" t="0" r="12065" b="20955"/>
+                <wp:wrapNone/>
+                <wp:docPr id="1901448598" name="Textové pole 7"/>
+                <wp:cNvGraphicFramePr/>
+                <a:graphic xmlns:a="http://schemas.openxmlformats.org/drawingml/2006/main">
+                  <a:graphicData uri="http://schemas.microsoft.com/office/word/2010/wordprocessingShape">
+                    <wps:wsp>
+                      <wps:cNvSpPr txBox="1"/>
+                      <wps:spPr>
+                        <a:xfrm>
+                          <a:off x="0" y="0"/>
+                          <a:ext cx="1283677" cy="379563"/>
+                        </a:xfrm>
+                        <a:prstGeom prst="rect">
+                          <a:avLst/>
+                        </a:prstGeom>
+                        <a:solidFill>
+                          <a:schemeClr val="lt1"/>
+                        </a:solidFill>
+                        <a:ln w="6350">
+                          <a:solidFill>
+                            <a:prstClr val="black"/>
+                          </a:solidFill>
+                        </a:ln>
+                      </wps:spPr>
+                      <wps:txbx>
+                        <w:txbxContent>
+                          <w:p>
+                            <w:r>
+                              <w:t xml:space="preserve">Socha </w:t>
+                            </w:r>
+                            <w:proofErr w:type="spellStart"/>
+                            <w:r>
+                              <w:t>t.g.m</w:t>
+                            </w:r>
+                            <w:proofErr w:type="spellEnd"/>
+                            <w:r>
+                              <w:t>. 18</w:t>
+                            </w:r>
+                          </w:p>
+                        </w:txbxContent>
+                      </wps:txbx>
+                      <wps:bodyPr rot="0" spcFirstLastPara="0" vertOverflow="overflow" horzOverflow="overflow" vert="horz" wrap="square" lIns="91440" tIns="45720" rIns="91440" bIns="45720" numCol="1" spcCol="0" rtlCol="0" fromWordArt="0" anchor="t" anchorCtr="0" forceAA="0" compatLnSpc="1">
+                        <a:prstTxWarp prst="textNoShape">
+                          <a:avLst/>
+                        </a:prstTxWarp>
+                        <a:noAutofit/>
+                      </wps:bodyPr>
+                    </wps:wsp>
+                  </a:graphicData>
+                </a:graphic>
+                <wp14:sizeRelH relativeFrom="margin">
+                  <wp14:pctWidth>0</wp14:pctWidth>
+                </wp14:sizeRelH>
+                <wp14:sizeRelV relativeFrom="margin">
+                  <wp14:pctHeight>0</wp14:pctHeight>
+                </wp14:sizeRelV>
+              </wp:anchor>
+            </w:drawing>
+          </mc:Choice>
+          <mc:Fallback>
+            <w:pict>
+              <v:shape w14:anchorId="29E5CCCB" id="_x0000_s1034" type="#_x0000_t202" style="position:absolute;margin-left:316.15pt;margin-top:119.05pt;width:101.1pt;height:29.9pt;z-index:251786240;visibility:visible;mso-wrap-style:square;mso-width-percent:0;mso-height-percent:0;mso-wrap-distance-left:9pt;mso-wrap-distance-top:0;mso-wrap-distance-right:9pt;mso-wrap-distance-bottom:0;mso-position-horizontal:absolute;mso-position-horizontal-relative:text;mso-position-vertical:absolute;mso-position-vertical-relative:text;mso-width-percent:0;mso-height-percent:0;mso-width-relative:margin;mso-height-relative:margin;v-text-anchor:top" o:gfxdata="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" fillcolor="white [3201]" strokeweight=".5pt">
+                <v:textbox>
+                  <w:txbxContent>
+                    <w:p>
+                      <w:r>
+                        <w:t xml:space="preserve">Socha </w:t>
+                      </w:r>
+                      <w:proofErr w:type="spellStart"/>
+                      <w:r>
+                        <w:t>t.g.m</w:t>
+                      </w:r>
+                      <w:proofErr w:type="spellEnd"/>
+                      <w:r>
+                        <w:t>. 18</w:t>
+                      </w:r>
+                    </w:p>
+                  </w:txbxContent>
+                </v:textbox>
+              </v:shape>
+            </w:pict>
+          </mc:Fallback>
+        </mc:AlternateContent>
+      </w:r>
+      <w:r>
+        <w:rPr>
+          <w:noProof/>
+        </w:rPr>
+        <mc:AlternateContent>
+          <mc:Choice Requires="wps">
+            <w:drawing>
               <wp:anchor distT="0" distB="0" distL="114300" distR="114300" simplePos="0" relativeHeight="251744256" behindDoc="0" locked="0" layoutInCell="1" allowOverlap="1" wp14:anchorId="6E71A32D" wp14:editId="49042DEB">
                 <wp:simplePos x="0" y="0"/>
                 <wp:positionH relativeFrom="column">
@@ -440,7 +1504,7 @@
           </mc:Choice>
           <mc:Fallback>
             <w:pict>
-              <v:shape w14:anchorId="6E71A32D" id="_x0000_s1028" type="#_x0000_t202" style="position:absolute;margin-left:224.3pt;margin-top:71.95pt;width:92.15pt;height:20.35pt;z-index:251744256;visibility:visible;mso-wrap-style:square;mso-width-percent:0;mso-height-percent:0;mso-wrap-distance-left:9pt;mso-wrap-distance-top:0;mso-wrap-distance-right:9pt;mso-wrap-distance-bottom:0;mso-position-horizontal:absolute;mso-position-horizontal-relative:text;mso-position-vertical:absolute;mso-position-vertical-relative:text;mso-width-percent:0;mso-height-percent:0;mso-width-relative:margin;mso-height-relative:margin;v-text-anchor:top" o:gfxdata="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" fillcolor="white [3201]" strokeweight=".5pt">
+              <v:shape w14:anchorId="6E71A32D" id="_x0000_s1035" type="#_x0000_t202" style="position:absolute;margin-left:224.3pt;margin-top:71.95pt;width:92.15pt;height:20.35pt;z-index:251744256;visibility:visible;mso-wrap-style:square;mso-width-percent:0;mso-height-percent:0;mso-wrap-distance-left:9pt;mso-wrap-distance-top:0;mso-wrap-distance-right:9pt;mso-wrap-distance-bottom:0;mso-position-horizontal:absolute;mso-position-horizontal-relative:text;mso-position-vertical:absolute;mso-position-vertical-relative:text;mso-width-percent:0;mso-height-percent:0;mso-width-relative:margin;mso-height-relative:margin;v-text-anchor:top" o:gfxdata="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" fillcolor="white [3201]" strokeweight=".5pt">
                 <v:textbox>
                   <w:txbxContent>
                     <w:p>
@@ -546,7 +1610,7 @@
           </mc:Choice>
           <mc:Fallback>
             <w:pict>
-              <v:shape w14:anchorId="7E4DFBAD" id="_x0000_s1029" type="#_x0000_t202" style="position:absolute;margin-left:-17.1pt;margin-top:20.3pt;width:127.3pt;height:24.45pt;z-index:251782144;visibility:visible;mso-wrap-style:square;mso-width-percent:0;mso-height-percent:0;mso-wrap-distance-left:9pt;mso-wrap-distance-top:0;mso-wrap-distance-right:9pt;mso-wrap-distance-bottom:0;mso-position-horizontal:absolute;mso-position-horizontal-relative:text;mso-position-vertical:absolute;mso-position-vertical-relative:text;mso-width-percent:0;mso-height-percent:0;mso-width-relative:margin;mso-height-relative:margin;v-text-anchor:top" o:gfxdata="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" fillcolor="white [3201]" strokeweight=".5pt">
+              <v:shape w14:anchorId="7E4DFBAD" id="_x0000_s1036" type="#_x0000_t202" style="position:absolute;margin-left:-17.1pt;margin-top:20.3pt;width:127.3pt;height:24.45pt;z-index:251782144;visibility:visible;mso-wrap-style:square;mso-width-percent:0;mso-height-percent:0;mso-wrap-distance-left:9pt;mso-wrap-distance-top:0;mso-wrap-distance-right:9pt;mso-wrap-distance-bottom:0;mso-position-horizontal:absolute;mso-position-horizontal-relative:text;mso-position-vertical:absolute;mso-position-vertical-relative:text;mso-width-percent:0;mso-height-percent:0;mso-width-relative:margin;mso-height-relative:margin;v-text-anchor:top" o:gfxdata="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" fillcolor="white [3201]" strokeweight=".5pt">
                 <v:textbox>
                   <w:txbxContent>
                     <w:p>
@@ -638,7 +1702,7 @@
           </mc:Choice>
           <mc:Fallback>
             <w:pict>
-              <v:shape w14:anchorId="3D33189A" id="Přímá spojnice se šipkou 8" o:spid="_x0000_s1026" type="#_x0000_t32" style="position:absolute;margin-left:110.1pt;margin-top:33.45pt;width:48.75pt;height:11.3pt;z-index:251784192;visibility:visible;mso-wrap-style:square;mso-width-percent:0;mso-height-percent:0;mso-wrap-distance-left:9pt;mso-wrap-distance-top:0;mso-wrap-distance-right:9pt;mso-wrap-distance-bottom:0;mso-position-horizontal:absolute;mso-position-horizontal-relative:text;mso-position-vertical:absolute;mso-position-vertical-relative:text;mso-width-percent:0;mso-height-percent:0;mso-width-relative:margin;mso-height-relative:margin" o:gfxdata="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" strokecolor="black [3213]" strokeweight="4.5pt">
+              <v:shape w14:anchorId="4FD1A35F" id="Přímá spojnice se šipkou 8" o:spid="_x0000_s1026" type="#_x0000_t32" style="position:absolute;margin-left:110.1pt;margin-top:33.45pt;width:48.75pt;height:11.3pt;z-index:251784192;visibility:visible;mso-wrap-style:square;mso-width-percent:0;mso-height-percent:0;mso-wrap-distance-left:9pt;mso-wrap-distance-top:0;mso-wrap-distance-right:9pt;mso-wrap-distance-bottom:0;mso-position-horizontal:absolute;mso-position-horizontal-relative:text;mso-position-vertical:absolute;mso-position-vertical-relative:text;mso-width-percent:0;mso-height-percent:0;mso-width-relative:margin;mso-height-relative:margin" o:gfxdata="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" strokecolor="black [3213]" strokeweight="4.5pt">
                 <v:stroke startarrow="block" endarrow="block" joinstyle="miter"/>
               </v:shape>
             </w:pict>
@@ -718,7 +1782,7 @@
           </mc:Choice>
           <mc:Fallback>
             <w:pict>
-              <v:shape w14:anchorId="6E3FE7F5" id="_x0000_s1030" type="#_x0000_t202" style="position:absolute;margin-left:-25.8pt;margin-top:371.75pt;width:122.25pt;height:24.45pt;z-index:251773952;visibility:visible;mso-wrap-style:square;mso-width-percent:0;mso-height-percent:0;mso-wrap-distance-left:9pt;mso-wrap-distance-top:0;mso-wrap-distance-right:9pt;mso-wrap-distance-bottom:0;mso-position-horizontal:absolute;mso-position-horizontal-relative:text;mso-position-vertical:absolute;mso-position-vertical-relative:text;mso-width-percent:0;mso-height-percent:0;mso-width-relative:margin;mso-height-relative:margin;v-text-anchor:top" o:gfxdata="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" fillcolor="#e00" strokeweight=".5pt">
+              <v:shape w14:anchorId="6E3FE7F5" id="_x0000_s1037" type="#_x0000_t202" style="position:absolute;margin-left:-25.8pt;margin-top:371.75pt;width:122.25pt;height:24.45pt;z-index:251773952;visibility:visible;mso-wrap-style:square;mso-width-percent:0;mso-height-percent:0;mso-wrap-distance-left:9pt;mso-wrap-distance-top:0;mso-wrap-distance-right:9pt;mso-wrap-distance-bottom:0;mso-position-horizontal:absolute;mso-position-horizontal-relative:text;mso-position-vertical:absolute;mso-position-vertical-relative:text;mso-width-percent:0;mso-height-percent:0;mso-width-relative:margin;mso-height-relative:margin;v-text-anchor:top" o:gfxdata="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" fillcolor="#e00" strokeweight=".5pt">
                 <v:textbox>
                   <w:txbxContent>
                     <w:p>
@@ -812,7 +1876,7 @@
           </mc:Choice>
           <mc:Fallback>
             <w:pict>
-              <v:shape w14:anchorId="319CF3D8" id="_x0000_s1031" type="#_x0000_t202" style="position:absolute;margin-left:269.65pt;margin-top:372.4pt;width:79.6pt;height:24.45pt;z-index:251721728;visibility:visible;mso-wrap-style:square;mso-width-percent:0;mso-height-percent:0;mso-wrap-distance-left:9pt;mso-wrap-distance-top:0;mso-wrap-distance-right:9pt;mso-wrap-distance-bottom:0;mso-position-horizontal:absolute;mso-position-horizontal-relative:text;mso-position-vertical:absolute;mso-position-vertical-relative:text;mso-width-percent:0;mso-height-percent:0;mso-width-relative:margin;mso-height-relative:margin;v-text-anchor:top" o:gfxdata="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" fillcolor="#e00" strokeweight=".5pt">
+              <v:shape w14:anchorId="319CF3D8" id="_x0000_s1038" type="#_x0000_t202" style="position:absolute;margin-left:269.65pt;margin-top:372.4pt;width:79.6pt;height:24.45pt;z-index:251721728;visibility:visible;mso-wrap-style:square;mso-width-percent:0;mso-height-percent:0;mso-wrap-distance-left:9pt;mso-wrap-distance-top:0;mso-wrap-distance-right:9pt;mso-wrap-distance-bottom:0;mso-position-horizontal:absolute;mso-position-horizontal-relative:text;mso-position-vertical:absolute;mso-position-vertical-relative:text;mso-width-percent:0;mso-height-percent:0;mso-width-relative:margin;mso-height-relative:margin;v-text-anchor:top" o:gfxdata="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" fillcolor="#e00" strokeweight=".5pt">
                 <v:textbox>
                   <w:txbxContent>
                     <w:p>
@@ -909,7 +1973,7 @@
           </mc:Choice>
           <mc:Fallback>
             <w:pict>
-              <v:shape w14:anchorId="54E5727C" id="_x0000_s1032" type="#_x0000_t202" style="position:absolute;margin-left:-17pt;margin-top:267.8pt;width:80.15pt;height:24.45pt;z-index:251719680;visibility:visible;mso-wrap-style:square;mso-width-percent:0;mso-height-percent:0;mso-wrap-distance-left:9pt;mso-wrap-distance-top:0;mso-wrap-distance-right:9pt;mso-wrap-distance-bottom:0;mso-position-horizontal:absolute;mso-position-horizontal-relative:text;mso-position-vertical:absolute;mso-position-vertical-relative:text;mso-width-percent:0;mso-height-percent:0;mso-width-relative:margin;mso-height-relative:margin;v-text-anchor:top" o:gfxdata="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" fillcolor="#e00" strokeweight=".5pt">
+              <v:shape w14:anchorId="54E5727C" id="_x0000_s1039" type="#_x0000_t202" style="position:absolute;margin-left:-17pt;margin-top:267.8pt;width:80.15pt;height:24.45pt;z-index:251719680;visibility:visible;mso-wrap-style:square;mso-width-percent:0;mso-height-percent:0;mso-wrap-distance-left:9pt;mso-wrap-distance-top:0;mso-wrap-distance-right:9pt;mso-wrap-distance-bottom:0;mso-position-horizontal:absolute;mso-position-horizontal-relative:text;mso-position-vertical:absolute;mso-position-vertical-relative:text;mso-width-percent:0;mso-height-percent:0;mso-width-relative:margin;mso-height-relative:margin;v-text-anchor:top" o:gfxdata="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" fillcolor="#e00" strokeweight=".5pt">
                 <v:textbox>
                   <w:txbxContent>
                     <w:p>
@@ -1003,7 +2067,7 @@
           </mc:Choice>
           <mc:Fallback>
             <w:pict>
-              <v:shape w14:anchorId="279CA8B0" id="_x0000_s1033" type="#_x0000_t202" style="position:absolute;margin-left:14.95pt;margin-top:127.2pt;width:125.15pt;height:24.45pt;z-index:251751424;visibility:visible;mso-wrap-style:square;mso-width-percent:0;mso-height-percent:0;mso-wrap-distance-left:9pt;mso-wrap-distance-top:0;mso-wrap-distance-right:9pt;mso-wrap-distance-bottom:0;mso-position-horizontal:absolute;mso-position-horizontal-relative:text;mso-position-vertical:absolute;mso-position-vertical-relative:text;mso-width-percent:0;mso-height-percent:0;mso-width-relative:margin;mso-height-relative:margin;v-text-anchor:top" o:gfxdata="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" fillcolor="#e00" strokeweight=".5pt">
+              <v:shape w14:anchorId="279CA8B0" id="_x0000_s1040" type="#_x0000_t202" style="position:absolute;margin-left:14.95pt;margin-top:127.2pt;width:125.15pt;height:24.45pt;z-index:251751424;visibility:visible;mso-wrap-style:square;mso-width-percent:0;mso-height-percent:0;mso-wrap-distance-left:9pt;mso-wrap-distance-top:0;mso-wrap-distance-right:9pt;mso-wrap-distance-bottom:0;mso-position-horizontal:absolute;mso-position-horizontal-relative:text;mso-position-vertical:absolute;mso-position-vertical-relative:text;mso-width-percent:0;mso-height-percent:0;mso-width-relative:margin;mso-height-relative:margin;v-text-anchor:top" o:gfxdata="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" fillcolor="#e00" strokeweight=".5pt">
                 <v:textbox>
                   <w:txbxContent>
                     <w:p>
@@ -1155,7 +2219,7 @@
           </mc:Choice>
           <mc:Fallback>
             <w:pict>
-              <v:shape w14:anchorId="59BBC6DE" id="_x0000_s1034" type="#_x0000_t202" style="position:absolute;margin-left:453.05pt;margin-top:97.3pt;width:76.75pt;height:24.45pt;z-index:251717632;visibility:visible;mso-wrap-style:square;mso-width-percent:0;mso-height-percent:0;mso-wrap-distance-left:9pt;mso-wrap-distance-top:0;mso-wrap-distance-right:9pt;mso-wrap-distance-bottom:0;mso-position-horizontal:absolute;mso-position-horizontal-relative:text;mso-position-vertical:absolute;mso-position-vertical-relative:text;mso-width-percent:0;mso-height-percent:0;mso-width-relative:margin;mso-height-relative:margin;v-text-anchor:top" o:gfxdata="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" fillcolor="#e00" strokeweight=".5pt">
+              <v:shape w14:anchorId="59BBC6DE" id="_x0000_s1041" type="#_x0000_t202" style="position:absolute;margin-left:453.05pt;margin-top:97.3pt;width:76.75pt;height:24.45pt;z-index:251717632;visibility:visible;mso-wrap-style:square;mso-width-percent:0;mso-height-percent:0;mso-wrap-distance-left:9pt;mso-wrap-distance-top:0;mso-wrap-distance-right:9pt;mso-wrap-distance-bottom:0;mso-position-horizontal:absolute;mso-position-horizontal-relative:text;mso-position-vertical:absolute;mso-position-vertical-relative:text;mso-width-percent:0;mso-height-percent:0;mso-width-relative:margin;mso-height-relative:margin;v-text-anchor:top" o:gfxdata="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" fillcolor="#e00" strokeweight=".5pt">
                 <v:textbox>
                   <w:txbxContent>
                     <w:p>
@@ -1368,7 +2432,7 @@
           </mc:Choice>
           <mc:Fallback>
             <w:pict>
-              <v:shape w14:anchorId="41A63379" id="_x0000_s1035" type="#_x0000_t202" style="position:absolute;margin-left:327.4pt;margin-top:80.35pt;width:70.65pt;height:24.45pt;z-index:251729920;visibility:visible;mso-wrap-style:square;mso-width-percent:0;mso-height-percent:0;mso-wrap-distance-left:9pt;mso-wrap-distance-top:0;mso-wrap-distance-right:9pt;mso-wrap-distance-bottom:0;mso-position-horizontal:absolute;mso-position-horizontal-relative:text;mso-position-vertical:absolute;mso-position-vertical-relative:text;mso-width-percent:0;mso-height-percent:0;mso-width-relative:margin;mso-height-relative:margin;v-text-anchor:top" o:gfxdata="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" fillcolor="#e00" strokeweight=".5pt">
+              <v:shape w14:anchorId="41A63379" id="_x0000_s1042" type="#_x0000_t202" style="position:absolute;margin-left:327.4pt;margin-top:80.35pt;width:70.65pt;height:24.45pt;z-index:251729920;visibility:visible;mso-wrap-style:square;mso-width-percent:0;mso-height-percent:0;mso-wrap-distance-left:9pt;mso-wrap-distance-top:0;mso-wrap-distance-right:9pt;mso-wrap-distance-bottom:0;mso-position-horizontal:absolute;mso-position-horizontal-relative:text;mso-position-vertical:absolute;mso-position-vertical-relative:text;mso-width-percent:0;mso-height-percent:0;mso-width-relative:margin;mso-height-relative:margin;v-text-anchor:top" o:gfxdata="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" fillcolor="#e00" strokeweight=".5pt">
                 <v:textbox>
                   <w:txbxContent>
                     <w:p>
@@ -1673,7 +2737,7 @@
           </mc:Choice>
           <mc:Fallback>
             <w:pict>
-              <v:shape w14:anchorId="6B4184D5" id="_x0000_s1036" type="#_x0000_t202" style="position:absolute;margin-left:129.5pt;margin-top:371.45pt;width:66.55pt;height:29.9pt;z-index:251778048;visibility:visible;mso-wrap-style:square;mso-width-percent:0;mso-height-percent:0;mso-wrap-distance-left:9pt;mso-wrap-distance-top:0;mso-wrap-distance-right:9pt;mso-wrap-distance-bottom:0;mso-position-horizontal:absolute;mso-position-horizontal-relative:text;mso-position-vertical:absolute;mso-position-vertical-relative:text;mso-width-percent:0;mso-height-percent:0;mso-width-relative:margin;mso-height-relative:margin;v-text-anchor:top" o:gfxdata="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" fillcolor="white [3201]" strokeweight=".5pt">
+              <v:shape w14:anchorId="6B4184D5" id="_x0000_s1043" type="#_x0000_t202" style="position:absolute;margin-left:129.5pt;margin-top:371.45pt;width:66.55pt;height:29.9pt;z-index:251778048;visibility:visible;mso-wrap-style:square;mso-width-percent:0;mso-height-percent:0;mso-wrap-distance-left:9pt;mso-wrap-distance-top:0;mso-wrap-distance-right:9pt;mso-wrap-distance-bottom:0;mso-position-horizontal:absolute;mso-position-horizontal-relative:text;mso-position-vertical:absolute;mso-position-vertical-relative:text;mso-width-percent:0;mso-height-percent:0;mso-width-relative:margin;mso-height-relative:margin;v-text-anchor:top" o:gfxdata="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" fillcolor="white [3201]" strokeweight=".5pt">
                 <v:textbox>
                   <w:txbxContent>
                     <w:p>
@@ -1701,7 +2765,7 @@
         <mc:AlternateContent>
           <mc:Choice Requires="wps">
             <w:drawing>
-              <wp:anchor distT="0" distB="0" distL="114300" distR="114300" simplePos="0" relativeHeight="251704320" behindDoc="0" locked="0" layoutInCell="1" allowOverlap="1" wp14:anchorId="6473146E" wp14:editId="10A4BB2A">
+              <wp:anchor distT="0" distB="0" distL="114300" distR="114300" simplePos="0" relativeHeight="251704320" behindDoc="0" locked="0" layoutInCell="1" allowOverlap="1" wp14:anchorId="6473146E" wp14:editId="754C1488">
                 <wp:simplePos x="0" y="0"/>
                 <wp:positionH relativeFrom="column">
                   <wp:posOffset>1777401</wp:posOffset>
@@ -1763,109 +2827,8 @@
           </mc:Choice>
           <mc:Fallback>
             <w:pict>
-              <v:shape w14:anchorId="31596185" id="Přímá spojnice se šipkou 8" o:spid="_x0000_s1026" type="#_x0000_t32" style="position:absolute;margin-left:139.95pt;margin-top:258.6pt;width:3.6pt;height:45.25pt;z-index:251704320;visibility:visible;mso-wrap-style:square;mso-width-percent:0;mso-height-percent:0;mso-wrap-distance-left:9pt;mso-wrap-distance-top:0;mso-wrap-distance-right:9pt;mso-wrap-distance-bottom:0;mso-position-horizontal:absolute;mso-position-horizontal-relative:text;mso-position-vertical:absolute;mso-position-vertical-relative:text;mso-width-percent:0;mso-height-percent:0;mso-width-relative:margin;mso-height-relative:margin" o:gfxdata="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" strokecolor="black [3213]" strokeweight="4.5pt">
+              <v:shape w14:anchorId="50921F13" id="Přímá spojnice se šipkou 8" o:spid="_x0000_s1026" type="#_x0000_t32" style="position:absolute;margin-left:139.95pt;margin-top:258.6pt;width:3.6pt;height:45.25pt;z-index:251704320;visibility:visible;mso-wrap-style:square;mso-width-percent:0;mso-height-percent:0;mso-wrap-distance-left:9pt;mso-wrap-distance-top:0;mso-wrap-distance-right:9pt;mso-wrap-distance-bottom:0;mso-position-horizontal:absolute;mso-position-horizontal-relative:text;mso-position-vertical:absolute;mso-position-vertical-relative:text;mso-width-percent:0;mso-height-percent:0;mso-width-relative:margin;mso-height-relative:margin" o:gfxdata="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" strokecolor="black [3213]" strokeweight="4.5pt">
                 <v:stroke startarrow="block" endarrow="block" joinstyle="miter"/>
-              </v:shape>
-            </w:pict>
-          </mc:Fallback>
-        </mc:AlternateContent>
-      </w:r>
-      <w:r>
-        <w:rPr>
-          <w:noProof/>
-        </w:rPr>
-        <mc:AlternateContent>
-          <mc:Choice Requires="wps">
-            <w:drawing>
-              <wp:anchor distT="0" distB="0" distL="114300" distR="114300" simplePos="0" relativeHeight="251691008" behindDoc="0" locked="0" layoutInCell="1" allowOverlap="1" wp14:anchorId="357AF8B3" wp14:editId="71E85150">
-                <wp:simplePos x="0" y="0"/>
-                <wp:positionH relativeFrom="column">
-                  <wp:posOffset>1204894</wp:posOffset>
-                </wp:positionH>
-                <wp:positionV relativeFrom="paragraph">
-                  <wp:posOffset>3858608</wp:posOffset>
-                </wp:positionV>
-                <wp:extent cx="1475117" cy="422694"/>
-                <wp:effectExtent l="0" t="0" r="10795" b="15875"/>
-                <wp:wrapNone/>
-                <wp:docPr id="1929064447" name="Textové pole 7"/>
-                <wp:cNvGraphicFramePr/>
-                <a:graphic xmlns:a="http://schemas.openxmlformats.org/drawingml/2006/main">
-                  <a:graphicData uri="http://schemas.microsoft.com/office/word/2010/wordprocessingShape">
-                    <wps:wsp>
-                      <wps:cNvSpPr txBox="1"/>
-                      <wps:spPr>
-                        <a:xfrm>
-                          <a:off x="0" y="0"/>
-                          <a:ext cx="1475117" cy="422694"/>
-                        </a:xfrm>
-                        <a:prstGeom prst="rect">
-                          <a:avLst/>
-                        </a:prstGeom>
-                        <a:solidFill>
-                          <a:schemeClr val="lt1"/>
-                        </a:solidFill>
-                        <a:ln w="6350">
-                          <a:solidFill>
-                            <a:prstClr val="black"/>
-                          </a:solidFill>
-                        </a:ln>
-                      </wps:spPr>
-                      <wps:txbx>
-                        <w:txbxContent>
-                          <w:p>
-                            <w:proofErr w:type="spellStart"/>
-                            <w:r>
-                              <w:t>Upravna</w:t>
-                            </w:r>
-                            <w:proofErr w:type="spellEnd"/>
-                            <w:r>
-                              <w:t xml:space="preserve"> vody</w:t>
-                            </w:r>
-                            <w:r>
-                              <w:t xml:space="preserve"> 13</w:t>
-                            </w:r>
-                          </w:p>
-                        </w:txbxContent>
-                      </wps:txbx>
-                      <wps:bodyPr rot="0" spcFirstLastPara="0" vertOverflow="overflow" horzOverflow="overflow" vert="horz" wrap="square" lIns="91440" tIns="45720" rIns="91440" bIns="45720" numCol="1" spcCol="0" rtlCol="0" fromWordArt="0" anchor="t" anchorCtr="0" forceAA="0" compatLnSpc="1">
-                        <a:prstTxWarp prst="textNoShape">
-                          <a:avLst/>
-                        </a:prstTxWarp>
-                        <a:noAutofit/>
-                      </wps:bodyPr>
-                    </wps:wsp>
-                  </a:graphicData>
-                </a:graphic>
-                <wp14:sizeRelH relativeFrom="margin">
-                  <wp14:pctWidth>0</wp14:pctWidth>
-                </wp14:sizeRelH>
-                <wp14:sizeRelV relativeFrom="margin">
-                  <wp14:pctHeight>0</wp14:pctHeight>
-                </wp14:sizeRelV>
-              </wp:anchor>
-            </w:drawing>
-          </mc:Choice>
-          <mc:Fallback>
-            <w:pict>
-              <v:shape w14:anchorId="357AF8B3" id="_x0000_s1037" type="#_x0000_t202" style="position:absolute;margin-left:94.85pt;margin-top:303.85pt;width:116.15pt;height:33.3pt;z-index:251691008;visibility:visible;mso-wrap-style:square;mso-width-percent:0;mso-height-percent:0;mso-wrap-distance-left:9pt;mso-wrap-distance-top:0;mso-wrap-distance-right:9pt;mso-wrap-distance-bottom:0;mso-position-horizontal:absolute;mso-position-horizontal-relative:text;mso-position-vertical:absolute;mso-position-vertical-relative:text;mso-width-percent:0;mso-height-percent:0;mso-width-relative:margin;mso-height-relative:margin;v-text-anchor:top" o:gfxdata="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" fillcolor="white [3201]" strokeweight=".5pt">
-                <v:textbox>
-                  <w:txbxContent>
-                    <w:p>
-                      <w:proofErr w:type="spellStart"/>
-                      <w:r>
-                        <w:t>Upravna</w:t>
-                      </w:r>
-                      <w:proofErr w:type="spellEnd"/>
-                      <w:r>
-                        <w:t xml:space="preserve"> vody</w:t>
-                      </w:r>
-                      <w:r>
-                        <w:t xml:space="preserve"> 13</w:t>
-                      </w:r>
-                    </w:p>
-                  </w:txbxContent>
-                </v:textbox>
               </v:shape>
             </w:pict>
           </mc:Fallback>
@@ -2169,7 +3132,7 @@
           </mc:Choice>
           <mc:Fallback>
             <w:pict>
-              <v:shape w14:anchorId="36D25BAB" id="_x0000_s1038" type="#_x0000_t202" style="position:absolute;margin-left:283.25pt;margin-top:313.3pt;width:98.45pt;height:24.45pt;z-index:251767808;visibility:visible;mso-wrap-style:square;mso-width-percent:0;mso-height-percent:0;mso-wrap-distance-left:9pt;mso-wrap-distance-top:0;mso-wrap-distance-right:9pt;mso-wrap-distance-bottom:0;mso-position-horizontal:absolute;mso-position-horizontal-relative:text;mso-position-vertical:absolute;mso-position-vertical-relative:text;mso-width-percent:0;mso-height-percent:0;mso-width-relative:margin;mso-height-relative:margin;v-text-anchor:top" o:gfxdata="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" fillcolor="#e00" strokeweight=".5pt">
+              <v:shape w14:anchorId="36D25BAB" id="_x0000_s1044" type="#_x0000_t202" style="position:absolute;margin-left:283.25pt;margin-top:313.3pt;width:98.45pt;height:24.45pt;z-index:251767808;visibility:visible;mso-wrap-style:square;mso-width-percent:0;mso-height-percent:0;mso-wrap-distance-left:9pt;mso-wrap-distance-top:0;mso-wrap-distance-right:9pt;mso-wrap-distance-bottom:0;mso-position-horizontal:absolute;mso-position-horizontal-relative:text;mso-position-vertical:absolute;mso-position-vertical-relative:text;mso-width-percent:0;mso-height-percent:0;mso-width-relative:margin;mso-height-relative:margin;v-text-anchor:top" o:gfxdata="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" fillcolor="#e00" strokeweight=".5pt">
                 <v:textbox>
                   <w:txbxContent>
                     <w:p>
@@ -2416,7 +3379,7 @@
         <mc:AlternateContent>
           <mc:Choice Requires="wps">
             <w:drawing>
-              <wp:anchor distT="0" distB="0" distL="114300" distR="114300" simplePos="0" relativeHeight="251761664" behindDoc="0" locked="0" layoutInCell="1" allowOverlap="1" wp14:anchorId="4C71CD8F" wp14:editId="7DF7B572">
+              <wp:anchor distT="0" distB="0" distL="114300" distR="114300" simplePos="0" relativeHeight="251761664" behindDoc="0" locked="0" layoutInCell="1" allowOverlap="1" wp14:anchorId="4C71CD8F" wp14:editId="0A525EB9">
                 <wp:simplePos x="0" y="0"/>
                 <wp:positionH relativeFrom="column">
                   <wp:posOffset>3407842</wp:posOffset>
@@ -2485,7 +3448,7 @@
           </mc:Choice>
           <mc:Fallback>
             <w:pict>
-              <v:shape w14:anchorId="4C71CD8F" id="_x0000_s1039" type="#_x0000_t202" style="position:absolute;margin-left:268.35pt;margin-top:258.55pt;width:66.55pt;height:29.9pt;z-index:251761664;visibility:visible;mso-wrap-style:square;mso-width-percent:0;mso-height-percent:0;mso-wrap-distance-left:9pt;mso-wrap-distance-top:0;mso-wrap-distance-right:9pt;mso-wrap-distance-bottom:0;mso-position-horizontal:absolute;mso-position-horizontal-relative:text;mso-position-vertical:absolute;mso-position-vertical-relative:text;mso-width-percent:0;mso-height-percent:0;mso-width-relative:margin;mso-height-relative:margin;v-text-anchor:top" o:gfxdata="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" fillcolor="white [3201]" strokeweight=".5pt">
+              <v:shape w14:anchorId="4C71CD8F" id="_x0000_s1045" type="#_x0000_t202" style="position:absolute;margin-left:268.35pt;margin-top:258.55pt;width:66.55pt;height:29.9pt;z-index:251761664;visibility:visible;mso-wrap-style:square;mso-width-percent:0;mso-height-percent:0;mso-wrap-distance-left:9pt;mso-wrap-distance-top:0;mso-wrap-distance-right:9pt;mso-wrap-distance-bottom:0;mso-position-horizontal:absolute;mso-position-horizontal-relative:text;mso-position-vertical:absolute;mso-position-vertical-relative:text;mso-width-percent:0;mso-height-percent:0;mso-width-relative:margin;mso-height-relative:margin;v-text-anchor:top" o:gfxdata="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" fillcolor="white [3201]" strokeweight=".5pt">
                 <v:textbox>
                   <w:txbxContent>
                     <w:p>
@@ -2497,103 +3460,6 @@
                       </w:r>
                       <w:r>
                         <w:t xml:space="preserve"> 12</w:t>
-                      </w:r>
-                    </w:p>
-                  </w:txbxContent>
-                </v:textbox>
-              </v:shape>
-            </w:pict>
-          </mc:Fallback>
-        </mc:AlternateContent>
-      </w:r>
-      <w:r>
-        <w:rPr>
-          <w:noProof/>
-        </w:rPr>
-        <mc:AlternateContent>
-          <mc:Choice Requires="wps">
-            <w:drawing>
-              <wp:anchor distT="0" distB="0" distL="114300" distR="114300" simplePos="0" relativeHeight="251759616" behindDoc="0" locked="0" layoutInCell="1" allowOverlap="1" wp14:anchorId="0EDF9548" wp14:editId="537E7532">
-                <wp:simplePos x="0" y="0"/>
-                <wp:positionH relativeFrom="column">
-                  <wp:posOffset>3338423</wp:posOffset>
-                </wp:positionH>
-                <wp:positionV relativeFrom="paragraph">
-                  <wp:posOffset>2788644</wp:posOffset>
-                </wp:positionV>
-                <wp:extent cx="983411" cy="379563"/>
-                <wp:effectExtent l="0" t="0" r="26670" b="20955"/>
-                <wp:wrapNone/>
-                <wp:docPr id="569675910" name="Textové pole 7"/>
-                <wp:cNvGraphicFramePr/>
-                <a:graphic xmlns:a="http://schemas.openxmlformats.org/drawingml/2006/main">
-                  <a:graphicData uri="http://schemas.microsoft.com/office/word/2010/wordprocessingShape">
-                    <wps:wsp>
-                      <wps:cNvSpPr txBox="1"/>
-                      <wps:spPr>
-                        <a:xfrm>
-                          <a:off x="0" y="0"/>
-                          <a:ext cx="983411" cy="379563"/>
-                        </a:xfrm>
-                        <a:prstGeom prst="rect">
-                          <a:avLst/>
-                        </a:prstGeom>
-                        <a:solidFill>
-                          <a:schemeClr val="lt1"/>
-                        </a:solidFill>
-                        <a:ln w="6350">
-                          <a:solidFill>
-                            <a:prstClr val="black"/>
-                          </a:solidFill>
-                        </a:ln>
-                      </wps:spPr>
-                      <wps:txbx>
-                        <w:txbxContent>
-                          <w:p>
-                            <w:r>
-                              <w:t>H</w:t>
-                            </w:r>
-                            <w:r>
-                              <w:t>ospoda</w:t>
-                            </w:r>
-                            <w:r>
-                              <w:t xml:space="preserve"> 9</w:t>
-                            </w:r>
-                          </w:p>
-                        </w:txbxContent>
-                      </wps:txbx>
-                      <wps:bodyPr rot="0" spcFirstLastPara="0" vertOverflow="overflow" horzOverflow="overflow" vert="horz" wrap="square" lIns="91440" tIns="45720" rIns="91440" bIns="45720" numCol="1" spcCol="0" rtlCol="0" fromWordArt="0" anchor="t" anchorCtr="0" forceAA="0" compatLnSpc="1">
-                        <a:prstTxWarp prst="textNoShape">
-                          <a:avLst/>
-                        </a:prstTxWarp>
-                        <a:noAutofit/>
-                      </wps:bodyPr>
-                    </wps:wsp>
-                  </a:graphicData>
-                </a:graphic>
-                <wp14:sizeRelH relativeFrom="margin">
-                  <wp14:pctWidth>0</wp14:pctWidth>
-                </wp14:sizeRelH>
-                <wp14:sizeRelV relativeFrom="margin">
-                  <wp14:pctHeight>0</wp14:pctHeight>
-                </wp14:sizeRelV>
-              </wp:anchor>
-            </w:drawing>
-          </mc:Choice>
-          <mc:Fallback>
-            <w:pict>
-              <v:shape w14:anchorId="0EDF9548" id="_x0000_s1040" type="#_x0000_t202" style="position:absolute;margin-left:262.85pt;margin-top:219.6pt;width:77.45pt;height:29.9pt;z-index:251759616;visibility:visible;mso-wrap-style:square;mso-width-percent:0;mso-height-percent:0;mso-wrap-distance-left:9pt;mso-wrap-distance-top:0;mso-wrap-distance-right:9pt;mso-wrap-distance-bottom:0;mso-position-horizontal:absolute;mso-position-horizontal-relative:text;mso-position-vertical:absolute;mso-position-vertical-relative:text;mso-width-percent:0;mso-height-percent:0;mso-width-relative:margin;mso-height-relative:margin;v-text-anchor:top" o:gfxdata="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" fillcolor="white [3201]" strokeweight=".5pt">
-                <v:textbox>
-                  <w:txbxContent>
-                    <w:p>
-                      <w:r>
-                        <w:t>H</w:t>
-                      </w:r>
-                      <w:r>
-                        <w:t>ospoda</w:t>
-                      </w:r>
-                      <w:r>
-                        <w:t xml:space="preserve"> 9</w:t>
                       </w:r>
                     </w:p>
                   </w:txbxContent>
@@ -2826,7 +3692,7 @@
           </mc:Choice>
           <mc:Fallback>
             <w:pict>
-              <v:shapetype w14:anchorId="525FE883" id="_x0000_t75" coordsize="21600,21600" o:spt="75" o:preferrelative="t" path="m@4@5l@4@11@9@11@9@5xe" filled="f" stroked="f">
+              <v:shapetype w14:anchorId="2231B8FA" id="_x0000_t75" coordsize="21600,21600" o:spt="75" o:preferrelative="t" path="m@4@5l@4@11@9@11@9@5xe" filled="f" stroked="f">
                 <v:stroke joinstyle="miter"/>
                 <v:formulas>
                   <v:f eqn="if lineDrawn pixelLineWidth 0"/>
@@ -3231,7 +4097,7 @@
           </mc:Choice>
           <mc:Fallback>
             <w:pict>
-              <v:shape w14:anchorId="4898CB61" id="_x0000_s1041" type="#_x0000_t202" style="position:absolute;margin-left:297.5pt;margin-top:33.45pt;width:84.25pt;height:26.45pt;z-index:251727872;visibility:visible;mso-wrap-style:square;mso-width-percent:0;mso-height-percent:0;mso-wrap-distance-left:9pt;mso-wrap-distance-top:0;mso-wrap-distance-right:9pt;mso-wrap-distance-bottom:0;mso-position-horizontal:absolute;mso-position-horizontal-relative:text;mso-position-vertical:absolute;mso-position-vertical-relative:text;mso-width-percent:0;mso-height-percent:0;mso-width-relative:margin;mso-height-relative:margin;v-text-anchor:top" o:gfxdata="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" fillcolor="white [3201]" strokeweight=".5pt">
+              <v:shape w14:anchorId="4898CB61" id="_x0000_s1046" type="#_x0000_t202" style="position:absolute;margin-left:297.5pt;margin-top:33.45pt;width:84.25pt;height:26.45pt;z-index:251727872;visibility:visible;mso-wrap-style:square;mso-width-percent:0;mso-height-percent:0;mso-wrap-distance-left:9pt;mso-wrap-distance-top:0;mso-wrap-distance-right:9pt;mso-wrap-distance-bottom:0;mso-position-horizontal:absolute;mso-position-horizontal-relative:text;mso-position-vertical:absolute;mso-position-vertical-relative:text;mso-width-percent:0;mso-height-percent:0;mso-width-relative:margin;mso-height-relative:margin;v-text-anchor:top" o:gfxdata="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" fillcolor="white [3201]" strokeweight=".5pt">
                 <v:textbox>
                   <w:txbxContent>
                     <w:p>
@@ -3727,7 +4593,10 @@
                         <w:txbxContent>
                           <w:p>
                             <w:r>
-                              <w:t>Poštorná 11</w:t>
+                              <w:t xml:space="preserve">Poštorná </w:t>
+                            </w:r>
+                            <w:r>
+                              <w:t>21</w:t>
                             </w:r>
                           </w:p>
                         </w:txbxContent>
@@ -3752,12 +4621,15 @@
           </mc:Choice>
           <mc:Fallback>
             <w:pict>
-              <v:shape w14:anchorId="2E76380D" id="_x0000_s1042" type="#_x0000_t202" style="position:absolute;margin-left:-16.9pt;margin-top:222.25pt;width:86.25pt;height:25.15pt;z-index:251684864;visibility:visible;mso-wrap-style:square;mso-width-percent:0;mso-height-percent:0;mso-wrap-distance-left:9pt;mso-wrap-distance-top:0;mso-wrap-distance-right:9pt;mso-wrap-distance-bottom:0;mso-position-horizontal:absolute;mso-position-horizontal-relative:text;mso-position-vertical:absolute;mso-position-vertical-relative:text;mso-width-percent:0;mso-height-percent:0;mso-width-relative:margin;mso-height-relative:margin;v-text-anchor:top" o:gfxdata="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" fillcolor="white [3201]" strokeweight=".5pt">
+              <v:shape w14:anchorId="2E76380D" id="_x0000_s1047" type="#_x0000_t202" style="position:absolute;margin-left:-16.9pt;margin-top:222.25pt;width:86.25pt;height:25.15pt;z-index:251684864;visibility:visible;mso-wrap-style:square;mso-width-percent:0;mso-height-percent:0;mso-wrap-distance-left:9pt;mso-wrap-distance-top:0;mso-wrap-distance-right:9pt;mso-wrap-distance-bottom:0;mso-position-horizontal:absolute;mso-position-horizontal-relative:text;mso-position-vertical:absolute;mso-position-vertical-relative:text;mso-width-percent:0;mso-height-percent:0;mso-width-relative:margin;mso-height-relative:margin;v-text-anchor:top" o:gfxdata="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" fillcolor="white [3201]" strokeweight=".5pt">
                 <v:textbox>
                   <w:txbxContent>
                     <w:p>
                       <w:r>
-                        <w:t>Poštorná 11</w:t>
+                        <w:t xml:space="preserve">Poštorná </w:t>
+                      </w:r>
+                      <w:r>
+                        <w:t>21</w:t>
                       </w:r>
                     </w:p>
                   </w:txbxContent>
@@ -3843,7 +4715,7 @@
           </mc:Choice>
           <mc:Fallback>
             <w:pict>
-              <v:shape w14:anchorId="6EA2AC75" id="_x0000_s1043" type="#_x0000_t202" style="position:absolute;margin-left:423.05pt;margin-top:40.25pt;width:116.15pt;height:31.9pt;z-index:251695104;visibility:visible;mso-wrap-style:square;mso-width-percent:0;mso-height-percent:0;mso-wrap-distance-left:9pt;mso-wrap-distance-top:0;mso-wrap-distance-right:9pt;mso-wrap-distance-bottom:0;mso-position-horizontal:absolute;mso-position-horizontal-relative:text;mso-position-vertical:absolute;mso-position-vertical-relative:text;mso-width-percent:0;mso-height-percent:0;mso-width-relative:margin;mso-height-relative:margin;v-text-anchor:top" o:gfxdata="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" fillcolor="white [3201]" strokeweight=".5pt">
+              <v:shape w14:anchorId="6EA2AC75" id="_x0000_s1048" type="#_x0000_t202" style="position:absolute;margin-left:423.05pt;margin-top:40.25pt;width:116.15pt;height:31.9pt;z-index:251695104;visibility:visible;mso-wrap-style:square;mso-width-percent:0;mso-height-percent:0;mso-wrap-distance-left:9pt;mso-wrap-distance-top:0;mso-wrap-distance-right:9pt;mso-wrap-distance-bottom:0;mso-position-horizontal:absolute;mso-position-horizontal-relative:text;mso-position-vertical:absolute;mso-position-vertical-relative:text;mso-width-percent:0;mso-height-percent:0;mso-width-relative:margin;mso-height-relative:margin;v-text-anchor:top" o:gfxdata="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" fillcolor="white [3201]" strokeweight=".5pt">
                 <v:textbox>
                   <w:txbxContent>
                     <w:p>
@@ -3940,7 +4812,7 @@
           </mc:Choice>
           <mc:Fallback>
             <w:pict>
-              <v:shape w14:anchorId="453E5C30" id="_x0000_s1044" type="#_x0000_t202" style="position:absolute;margin-left:118.2pt;margin-top:431.5pt;width:113.45pt;height:26.5pt;z-index:251693056;visibility:visible;mso-wrap-style:square;mso-width-percent:0;mso-height-percent:0;mso-wrap-distance-left:9pt;mso-wrap-distance-top:0;mso-wrap-distance-right:9pt;mso-wrap-distance-bottom:0;mso-position-horizontal:absolute;mso-position-horizontal-relative:text;mso-position-vertical:absolute;mso-position-vertical-relative:text;mso-width-percent:0;mso-height-percent:0;mso-width-relative:margin;mso-height-relative:margin;v-text-anchor:top" o:gfxdata="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" fillcolor="yellow" strokeweight=".5pt">
+              <v:shape w14:anchorId="453E5C30" id="_x0000_s1049" type="#_x0000_t202" style="position:absolute;margin-left:118.2pt;margin-top:431.5pt;width:113.45pt;height:26.5pt;z-index:251693056;visibility:visible;mso-wrap-style:square;mso-width-percent:0;mso-height-percent:0;mso-wrap-distance-left:9pt;mso-wrap-distance-top:0;mso-wrap-distance-right:9pt;mso-wrap-distance-bottom:0;mso-position-horizontal:absolute;mso-position-horizontal-relative:text;mso-position-vertical:absolute;mso-position-vertical-relative:text;mso-width-percent:0;mso-height-percent:0;mso-width-relative:margin;mso-height-relative:margin;v-text-anchor:top" o:gfxdata="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" fillcolor="yellow" strokeweight=".5pt">
                 <v:textbox>
                   <w:txbxContent>
                     <w:p>
@@ -4014,7 +4886,10 @@
                             </w:r>
                             <w:proofErr w:type="spellEnd"/>
                             <w:r>
-                              <w:t xml:space="preserve"> 10</w:t>
+                              <w:t xml:space="preserve"> </w:t>
+                            </w:r>
+                            <w:r>
+                              <w:t>9</w:t>
                             </w:r>
                           </w:p>
                         </w:txbxContent>
@@ -4039,7 +4914,7 @@
           </mc:Choice>
           <mc:Fallback>
             <w:pict>
-              <v:shape w14:anchorId="307F2FA8" id="_x0000_s1045" type="#_x0000_t202" style="position:absolute;margin-left:96.45pt;margin-top:229.1pt;width:82.85pt;height:25.1pt;z-index:251686912;visibility:visible;mso-wrap-style:square;mso-width-percent:0;mso-height-percent:0;mso-wrap-distance-left:9pt;mso-wrap-distance-top:0;mso-wrap-distance-right:9pt;mso-wrap-distance-bottom:0;mso-position-horizontal:absolute;mso-position-horizontal-relative:text;mso-position-vertical:absolute;mso-position-vertical-relative:text;mso-width-percent:0;mso-height-percent:0;mso-width-relative:margin;mso-height-relative:margin;v-text-anchor:top" o:gfxdata="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" fillcolor="white [3201]" strokeweight=".5pt">
+              <v:shape w14:anchorId="307F2FA8" id="_x0000_s1050" type="#_x0000_t202" style="position:absolute;margin-left:96.45pt;margin-top:229.1pt;width:82.85pt;height:25.1pt;z-index:251686912;visibility:visible;mso-wrap-style:square;mso-width-percent:0;mso-height-percent:0;mso-wrap-distance-left:9pt;mso-wrap-distance-top:0;mso-wrap-distance-right:9pt;mso-wrap-distance-bottom:0;mso-position-horizontal:absolute;mso-position-horizontal-relative:text;mso-position-vertical:absolute;mso-position-vertical-relative:text;mso-width-percent:0;mso-height-percent:0;mso-width-relative:margin;mso-height-relative:margin;v-text-anchor:top" o:gfxdata="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" fillcolor="white [3201]" strokeweight=".5pt">
                 <v:textbox>
                   <w:txbxContent>
                     <w:p>
@@ -4052,7 +4927,10 @@
                       </w:r>
                       <w:proofErr w:type="spellEnd"/>
                       <w:r>
-                        <w:t xml:space="preserve"> 10</w:t>
+                        <w:t xml:space="preserve"> </w:t>
+                      </w:r>
+                      <w:r>
+                        <w:t>9</w:t>
                       </w:r>
                     </w:p>
                   </w:txbxContent>
@@ -4138,7 +5016,7 @@
           </mc:Choice>
           <mc:Fallback>
             <w:pict>
-              <v:shape w14:anchorId="3888F965" id="_x0000_s1046" type="#_x0000_t202" style="position:absolute;margin-left:159.55pt;margin-top:164.5pt;width:67.9pt;height:33.3pt;z-index:251682816;visibility:visible;mso-wrap-style:square;mso-width-percent:0;mso-height-percent:0;mso-wrap-distance-left:9pt;mso-wrap-distance-top:0;mso-wrap-distance-right:9pt;mso-wrap-distance-bottom:0;mso-position-horizontal:absolute;mso-position-horizontal-relative:text;mso-position-vertical:absolute;mso-position-vertical-relative:text;mso-width-percent:0;mso-height-percent:0;mso-width-relative:margin;mso-height-relative:margin;v-text-anchor:top" o:gfxdata="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" fillcolor="white [3201]" strokeweight=".5pt">
+              <v:shape w14:anchorId="3888F965" id="_x0000_s1051" type="#_x0000_t202" style="position:absolute;margin-left:159.55pt;margin-top:164.5pt;width:67.9pt;height:33.3pt;z-index:251682816;visibility:visible;mso-wrap-style:square;mso-width-percent:0;mso-height-percent:0;mso-wrap-distance-left:9pt;mso-wrap-distance-top:0;mso-wrap-distance-right:9pt;mso-wrap-distance-bottom:0;mso-position-horizontal:absolute;mso-position-horizontal-relative:text;mso-position-vertical:absolute;mso-position-vertical-relative:text;mso-width-percent:0;mso-height-percent:0;mso-width-relative:margin;mso-height-relative:margin;v-text-anchor:top" o:gfxdata="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" fillcolor="white [3201]" strokeweight=".5pt">
                 <v:textbox>
                   <w:txbxContent>
                     <w:p>
@@ -4237,7 +5115,7 @@
           </mc:Choice>
           <mc:Fallback>
             <w:pict>
-              <v:shape w14:anchorId="336A7F2E" id="_x0000_s1047" type="#_x0000_t202" style="position:absolute;margin-left:297.5pt;margin-top:165.9pt;width:127.7pt;height:29.9pt;z-index:251680768;visibility:visible;mso-wrap-style:square;mso-width-percent:0;mso-height-percent:0;mso-wrap-distance-left:9pt;mso-wrap-distance-top:0;mso-wrap-distance-right:9pt;mso-wrap-distance-bottom:0;mso-position-horizontal:absolute;mso-position-horizontal-relative:text;mso-position-vertical:absolute;mso-position-vertical-relative:text;mso-width-percent:0;mso-height-percent:0;mso-width-relative:margin;mso-height-relative:margin;v-text-anchor:top" o:gfxdata="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" fillcolor="white [3201]" strokeweight=".5pt">
+              <v:shape w14:anchorId="336A7F2E" id="_x0000_s1052" type="#_x0000_t202" style="position:absolute;margin-left:297.5pt;margin-top:165.9pt;width:127.7pt;height:29.9pt;z-index:251680768;visibility:visible;mso-wrap-style:square;mso-width-percent:0;mso-height-percent:0;mso-wrap-distance-left:9pt;mso-wrap-distance-top:0;mso-wrap-distance-right:9pt;mso-wrap-distance-bottom:0;mso-position-horizontal:absolute;mso-position-horizontal-relative:text;mso-position-vertical:absolute;mso-position-vertical-relative:text;mso-width-percent:0;mso-height-percent:0;mso-width-relative:margin;mso-height-relative:margin;v-text-anchor:top" o:gfxdata="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" fillcolor="white [3201]" strokeweight=".5pt">
                 <v:textbox>
                   <w:txbxContent>
                     <w:p>
@@ -4338,7 +5216,7 @@
           </mc:Choice>
           <mc:Fallback>
             <w:pict>
-              <v:shape w14:anchorId="312A3AC6" id="_x0000_s1048" type="#_x0000_t202" style="position:absolute;margin-left:154.85pt;margin-top:97.95pt;width:115.45pt;height:29.2pt;z-index:251678720;visibility:visible;mso-wrap-style:square;mso-width-percent:0;mso-height-percent:0;mso-wrap-distance-left:9pt;mso-wrap-distance-top:0;mso-wrap-distance-right:9pt;mso-wrap-distance-bottom:0;mso-position-horizontal:absolute;mso-position-horizontal-relative:text;mso-position-vertical:absolute;mso-position-vertical-relative:text;mso-width-percent:0;mso-height-percent:0;mso-width-relative:margin;mso-height-relative:margin;v-text-anchor:top" o:gfxdata="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" fillcolor="white [3201]" strokeweight=".5pt">
+              <v:shape w14:anchorId="312A3AC6" id="_x0000_s1053" type="#_x0000_t202" style="position:absolute;margin-left:154.85pt;margin-top:97.95pt;width:115.45pt;height:29.2pt;z-index:251678720;visibility:visible;mso-wrap-style:square;mso-width-percent:0;mso-height-percent:0;mso-wrap-distance-left:9pt;mso-wrap-distance-top:0;mso-wrap-distance-right:9pt;mso-wrap-distance-bottom:0;mso-position-horizontal:absolute;mso-position-horizontal-relative:text;mso-position-vertical:absolute;mso-position-vertical-relative:text;mso-width-percent:0;mso-height-percent:0;mso-width-relative:margin;mso-height-relative:margin;v-text-anchor:top" o:gfxdata="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" fillcolor="white [3201]" strokeweight=".5pt">
                 <v:textbox>
                   <w:txbxContent>
                     <w:p>
@@ -4440,7 +5318,7 @@
           </mc:Choice>
           <mc:Fallback>
             <w:pict>
-              <v:shape w14:anchorId="20A0C41F" id="_x0000_s1049" type="#_x0000_t202" style="position:absolute;margin-left:159.6pt;margin-top:29.35pt;width:115.45pt;height:30.55pt;z-index:251676672;visibility:visible;mso-wrap-style:square;mso-width-percent:0;mso-height-percent:0;mso-wrap-distance-left:9pt;mso-wrap-distance-top:0;mso-wrap-distance-right:9pt;mso-wrap-distance-bottom:0;mso-position-horizontal:absolute;mso-position-horizontal-relative:text;mso-position-vertical:absolute;mso-position-vertical-relative:text;mso-width-percent:0;mso-height-percent:0;mso-width-relative:margin;mso-height-relative:margin;v-text-anchor:top" o:gfxdata="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" fillcolor="white [3201]" strokeweight=".5pt">
+              <v:shape w14:anchorId="20A0C41F" id="_x0000_s1054" type="#_x0000_t202" style="position:absolute;margin-left:159.6pt;margin-top:29.35pt;width:115.45pt;height:30.55pt;z-index:251676672;visibility:visible;mso-wrap-style:square;mso-width-percent:0;mso-height-percent:0;mso-wrap-distance-left:9pt;mso-wrap-distance-top:0;mso-wrap-distance-right:9pt;mso-wrap-distance-bottom:0;mso-position-horizontal:absolute;mso-position-horizontal-relative:text;mso-position-vertical:absolute;mso-position-vertical-relative:text;mso-width-percent:0;mso-height-percent:0;mso-width-relative:margin;mso-height-relative:margin;v-text-anchor:top" o:gfxdata="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" fillcolor="white [3201]" strokeweight=".5pt">
                 <v:textbox>
                   <w:txbxContent>
                     <w:p>
@@ -4536,7 +5414,7 @@
           </mc:Choice>
           <mc:Fallback>
             <w:pict>
-              <v:shape w14:anchorId="0AAEA46F" id="_x0000_s1050" type="#_x0000_t202" style="position:absolute;margin-left:37.85pt;margin-top:297.65pt;width:167.1pt;height:45.75pt;z-index:251670528;visibility:visible;mso-wrap-style:square;mso-wrap-distance-left:9pt;mso-wrap-distance-top:0;mso-wrap-distance-right:9pt;mso-wrap-distance-bottom:0;mso-position-horizontal:absolute;mso-position-horizontal-relative:text;mso-position-vertical:absolute;mso-position-vertical-relative:text;v-text-anchor:top" o:gfxdata="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" fillcolor="white [3201]" strokeweight=".5pt">
+              <v:shape w14:anchorId="0AAEA46F" id="_x0000_s1055" type="#_x0000_t202" style="position:absolute;margin-left:37.85pt;margin-top:297.65pt;width:167.1pt;height:45.75pt;z-index:251670528;visibility:visible;mso-wrap-style:square;mso-wrap-distance-left:9pt;mso-wrap-distance-top:0;mso-wrap-distance-right:9pt;mso-wrap-distance-bottom:0;mso-position-horizontal:absolute;mso-position-horizontal-relative:text;mso-position-vertical:absolute;mso-position-vertical-relative:text;v-text-anchor:top" o:gfxdata="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" fillcolor="white [3201]" strokeweight=".5pt">
                 <v:textbox>
                   <w:txbxContent>
                     <w:p>

</xml_diff>